<commit_message>
Comments on exercises 1 and 2
</commit_message>
<xml_diff>
--- a/01 - Software Development.docx
+++ b/01 - Software Development.docx
@@ -1,6 +1,6 @@
 
 <file path=word/document.xml><?xml version="1.0" encoding="utf-8"?>
-<w:document xmlns:wpc="http://schemas.microsoft.com/office/word/2010/wordprocessingCanvas" xmlns:cx="http://schemas.microsoft.com/office/drawing/2014/chartex" xmlns:cx1="http://schemas.microsoft.com/office/drawing/2015/9/8/chartex" xmlns:cx2="http://schemas.microsoft.com/office/drawing/2015/10/21/chartex" xmlns:cx3="http://schemas.microsoft.com/office/drawing/2016/5/9/chartex" xmlns:cx4="http://schemas.microsoft.com/office/drawing/2016/5/10/chartex" xmlns:cx5="http://schemas.microsoft.com/office/drawing/2016/5/11/chartex" xmlns:cx6="http://schemas.microsoft.com/office/drawing/2016/5/12/chartex" xmlns:cx7="http://schemas.microsoft.com/office/drawing/2016/5/13/chartex" xmlns:cx8="http://schemas.microsoft.com/office/drawing/2016/5/14/chartex" xmlns:mc="http://schemas.openxmlformats.org/markup-compatibility/2006" xmlns:aink="http://schemas.microsoft.com/office/drawing/2016/ink" xmlns:am3d="http://schemas.microsoft.com/office/drawing/2017/model3d" xmlns:o="urn:schemas-microsoft-com:office:office" xmlns:r="http://schemas.openxmlformats.org/officeDocument/2006/relationships" xmlns:m="http://schemas.openxmlformats.org/officeDocument/2006/math" xmlns:v="urn:schemas-microsoft-com:vml" xmlns:wp14="http://schemas.microsoft.com/office/word/2010/wordprocessingDrawing" xmlns:wp="http://schemas.openxmlformats.org/drawingml/2006/wordprocessingDrawing" xmlns:w10="urn:schemas-microsoft-com:office:word" xmlns:w="http://schemas.openxmlformats.org/wordprocessingml/2006/main" xmlns:w14="http://schemas.microsoft.com/office/word/2010/wordml" xmlns:w15="http://schemas.microsoft.com/office/word/2012/wordml" xmlns:w16cex="http://schemas.microsoft.com/office/word/2018/wordml/cex" xmlns:w16cid="http://schemas.microsoft.com/office/word/2016/wordml/cid" xmlns:w16="http://schemas.microsoft.com/office/word/2018/wordml" xmlns:w16se="http://schemas.microsoft.com/office/word/2015/wordml/symex" xmlns:wpg="http://schemas.microsoft.com/office/word/2010/wordprocessingGroup" xmlns:wpi="http://schemas.microsoft.com/office/word/2010/wordprocessingInk" xmlns:wne="http://schemas.microsoft.com/office/word/2006/wordml" xmlns:wps="http://schemas.microsoft.com/office/word/2010/wordprocessingShape" mc:Ignorable="w14 w15 w16se w16cid w16 w16cex wp14">
+<w:document xmlns:wpc="http://schemas.microsoft.com/office/word/2010/wordprocessingCanvas" xmlns:mc="http://schemas.openxmlformats.org/markup-compatibility/2006" xmlns:o="urn:schemas-microsoft-com:office:office" xmlns:r="http://schemas.openxmlformats.org/officeDocument/2006/relationships" xmlns:m="http://schemas.openxmlformats.org/officeDocument/2006/math" xmlns:v="urn:schemas-microsoft-com:vml" xmlns:wp14="http://schemas.microsoft.com/office/word/2010/wordprocessingDrawing" xmlns:wp="http://schemas.openxmlformats.org/drawingml/2006/wordprocessingDrawing" xmlns:w10="urn:schemas-microsoft-com:office:word" xmlns:w="http://schemas.openxmlformats.org/wordprocessingml/2006/main" xmlns:w14="http://schemas.microsoft.com/office/word/2010/wordml" xmlns:wpg="http://schemas.microsoft.com/office/word/2010/wordprocessingGroup" xmlns:wpi="http://schemas.microsoft.com/office/word/2010/wordprocessingInk" xmlns:wne="http://schemas.microsoft.com/office/word/2006/wordml" xmlns:wps="http://schemas.microsoft.com/office/word/2010/wordprocessingShape" mc:Ignorable="w14 wp14">
   <w:body>
     <w:p>
       <w:pPr>
@@ -74,66 +74,69 @@
         <w:spacing w:after="160" w:line="259" w:lineRule="auto"/>
       </w:pPr>
       <w:commentRangeStart w:id="0"/>
+      <w:r>
+        <w:t xml:space="preserve">Software design works as a model or a layout for developing a software solution that will meet the specified user requirements. </w:t>
+      </w:r>
+      <w:r>
+        <w:t xml:space="preserve">Once the design is agreed upon, it is saved to be revisited when developing the software. </w:t>
+      </w:r>
+      <w:r>
+        <w:t>I</w:t>
+      </w:r>
+      <w:r>
+        <w:t xml:space="preserve">f the </w:t>
+      </w:r>
+      <w:r>
+        <w:t xml:space="preserve">software </w:t>
+      </w:r>
+      <w:r>
+        <w:t>design is for a b</w:t>
+      </w:r>
+      <w:r>
+        <w:t>ig project,</w:t>
+      </w:r>
+      <w:r>
+        <w:t xml:space="preserve"> the </w:t>
+      </w:r>
+      <w:r>
+        <w:t xml:space="preserve">project </w:t>
+      </w:r>
+      <w:r>
+        <w:t xml:space="preserve">can be split into modules </w:t>
+      </w:r>
+      <w:r>
+        <w:t xml:space="preserve">to make it easy to work </w:t>
+      </w:r>
+      <w:r>
+        <w:t>on each requirement of the project</w:t>
+      </w:r>
+      <w:r>
+        <w:t xml:space="preserve"> also</w:t>
+      </w:r>
+      <w:r>
+        <w:t>,</w:t>
+      </w:r>
+      <w:r>
+        <w:t xml:space="preserve"> </w:t>
+      </w:r>
+      <w:r>
+        <w:t xml:space="preserve">should the changes to the </w:t>
+      </w:r>
+      <w:r>
+        <w:t>project</w:t>
+      </w:r>
+      <w:r>
+        <w:t xml:space="preserve"> be required in future, </w:t>
+      </w:r>
+      <w:r>
+        <w:t>it would be easy to change the module and not the whole project.</w:t>
+      </w:r>
+      <w:r>
+        <w:t xml:space="preserve"> </w:t>
+      </w:r>
       <w:commentRangeStart w:id="1"/>
       <w:r>
-        <w:t xml:space="preserve">Software design works as a model or a layout for developing a software solution that will meet the specified user requirements. </w:t>
-      </w:r>
-      <w:r>
-        <w:t xml:space="preserve">Once the design is agreed upon, it is saved to be revisited when developing the software. </w:t>
-      </w:r>
-      <w:r>
-        <w:t>I</w:t>
-      </w:r>
-      <w:r>
-        <w:t xml:space="preserve">f the </w:t>
-      </w:r>
-      <w:r>
-        <w:t xml:space="preserve">software </w:t>
-      </w:r>
-      <w:r>
-        <w:t>design is for a b</w:t>
-      </w:r>
-      <w:r>
-        <w:t>ig project,</w:t>
-      </w:r>
-      <w:r>
-        <w:t xml:space="preserve"> the </w:t>
-      </w:r>
-      <w:r>
-        <w:t xml:space="preserve">project </w:t>
-      </w:r>
-      <w:r>
-        <w:t xml:space="preserve">can be split into modules </w:t>
-      </w:r>
-      <w:r>
-        <w:t xml:space="preserve">to make it easy to work </w:t>
-      </w:r>
-      <w:r>
-        <w:t>on each requirement of the project</w:t>
-      </w:r>
-      <w:r>
-        <w:t xml:space="preserve"> also</w:t>
-      </w:r>
-      <w:r>
-        <w:t>,</w:t>
-      </w:r>
-      <w:r>
-        <w:t xml:space="preserve"> </w:t>
-      </w:r>
-      <w:r>
-        <w:t xml:space="preserve">should the changes to the </w:t>
-      </w:r>
-      <w:r>
-        <w:t>project</w:t>
-      </w:r>
-      <w:r>
-        <w:t xml:space="preserve"> be required in future, </w:t>
-      </w:r>
-      <w:r>
-        <w:t>it would be easy to change the module and not the whole project.</w:t>
-      </w:r>
-      <w:r>
-        <w:t xml:space="preserve"> Software design is important because it sets a foundation </w:t>
+        <w:t xml:space="preserve">Software design is important because it sets a foundation </w:t>
       </w:r>
       <w:r>
         <w:t xml:space="preserve">to building the </w:t>
@@ -141,6 +144,13 @@
       <w:r>
         <w:t>software code.</w:t>
       </w:r>
+      <w:commentRangeEnd w:id="1"/>
+      <w:r>
+        <w:rPr>
+          <w:rStyle w:val="CommentReference"/>
+        </w:rPr>
+        <w:commentReference w:id="1"/>
+      </w:r>
     </w:p>
     <w:p>
       <w:pPr>
@@ -176,13 +186,6 @@
           <w:rStyle w:val="CommentReference"/>
         </w:rPr>
         <w:commentReference w:id="0"/>
-      </w:r>
-      <w:commentRangeEnd w:id="1"/>
-      <w:r>
-        <w:rPr>
-          <w:rStyle w:val="CommentReference"/>
-        </w:rPr>
-        <w:commentReference w:id="1"/>
       </w:r>
     </w:p>
     <w:p>
@@ -227,8 +230,6 @@
       </w:pPr>
       <w:commentRangeStart w:id="2"/>
       <w:commentRangeStart w:id="3"/>
-      <w:commentRangeStart w:id="4"/>
-      <w:commentRangeStart w:id="5"/>
       <w:r>
         <w:t>Software design begins</w:t>
       </w:r>
@@ -248,29 +249,15 @@
         </w:rPr>
         <w:commentReference w:id="2"/>
       </w:r>
+      <w:r>
+        <w:t xml:space="preserve"> </w:t>
+      </w:r>
       <w:commentRangeEnd w:id="3"/>
       <w:r>
         <w:rPr>
           <w:rStyle w:val="CommentReference"/>
         </w:rPr>
         <w:commentReference w:id="3"/>
-      </w:r>
-      <w:commentRangeEnd w:id="4"/>
-      <w:r>
-        <w:rPr>
-          <w:rStyle w:val="CommentReference"/>
-        </w:rPr>
-        <w:commentReference w:id="4"/>
-      </w:r>
-      <w:commentRangeEnd w:id="5"/>
-      <w:r>
-        <w:rPr>
-          <w:rStyle w:val="CommentReference"/>
-        </w:rPr>
-        <w:commentReference w:id="5"/>
-      </w:r>
-      <w:r>
-        <w:t xml:space="preserve"> </w:t>
       </w:r>
     </w:p>
     <w:p>
@@ -441,6 +428,7 @@
           <w:lang w:val="en-GB" w:eastAsia="en-GB"/>
         </w:rPr>
       </w:pPr>
+      <w:commentRangeStart w:id="4"/>
       <w:r>
         <w:rPr>
           <w:rFonts w:eastAsia="Times New Roman" w:cstheme="minorHAnsi"/>
@@ -464,6 +452,13 @@
           <w:lang w:val="en-GB" w:eastAsia="en-GB"/>
         </w:rPr>
         <w:t xml:space="preserve"> daily hours worked by half the daily rate.</w:t>
+      </w:r>
+      <w:commentRangeEnd w:id="4"/>
+      <w:r>
+        <w:rPr>
+          <w:rStyle w:val="CommentReference"/>
+        </w:rPr>
+        <w:commentReference w:id="4"/>
       </w:r>
     </w:p>
     <w:p>
@@ -478,7 +473,6 @@
           <w:lang w:val="en-GB" w:eastAsia="en-GB"/>
         </w:rPr>
       </w:pPr>
-      <w:commentRangeStart w:id="6"/>
       <w:r>
         <w:rPr>
           <w:rFonts w:eastAsia="Times New Roman" w:cstheme="minorHAnsi"/>
@@ -486,13 +480,6 @@
           <w:lang w:val="en-GB" w:eastAsia="en-GB"/>
         </w:rPr>
         <w:t xml:space="preserve"> </w:t>
-      </w:r>
-      <w:commentRangeEnd w:id="6"/>
-      <w:r>
-        <w:rPr>
-          <w:rStyle w:val="CommentReference"/>
-        </w:rPr>
-        <w:commentReference w:id="6"/>
       </w:r>
     </w:p>
     <w:p>
@@ -515,8 +502,8 @@
 </file>
 
 <file path=word/comments.xml><?xml version="1.0" encoding="utf-8"?>
-<w:comments xmlns:wpc="http://schemas.microsoft.com/office/word/2010/wordprocessingCanvas" xmlns:cx="http://schemas.microsoft.com/office/drawing/2014/chartex" xmlns:cx1="http://schemas.microsoft.com/office/drawing/2015/9/8/chartex" xmlns:cx2="http://schemas.microsoft.com/office/drawing/2015/10/21/chartex" xmlns:cx3="http://schemas.microsoft.com/office/drawing/2016/5/9/chartex" xmlns:cx4="http://schemas.microsoft.com/office/drawing/2016/5/10/chartex" xmlns:cx5="http://schemas.microsoft.com/office/drawing/2016/5/11/chartex" xmlns:cx6="http://schemas.microsoft.com/office/drawing/2016/5/12/chartex" xmlns:cx7="http://schemas.microsoft.com/office/drawing/2016/5/13/chartex" xmlns:cx8="http://schemas.microsoft.com/office/drawing/2016/5/14/chartex" xmlns:mc="http://schemas.openxmlformats.org/markup-compatibility/2006" xmlns:aink="http://schemas.microsoft.com/office/drawing/2016/ink" xmlns:am3d="http://schemas.microsoft.com/office/drawing/2017/model3d" xmlns:o="urn:schemas-microsoft-com:office:office" xmlns:r="http://schemas.openxmlformats.org/officeDocument/2006/relationships" xmlns:m="http://schemas.openxmlformats.org/officeDocument/2006/math" xmlns:v="urn:schemas-microsoft-com:vml" xmlns:wp14="http://schemas.microsoft.com/office/word/2010/wordprocessingDrawing" xmlns:wp="http://schemas.openxmlformats.org/drawingml/2006/wordprocessingDrawing" xmlns:w10="urn:schemas-microsoft-com:office:word" xmlns:w="http://schemas.openxmlformats.org/wordprocessingml/2006/main" xmlns:w14="http://schemas.microsoft.com/office/word/2010/wordml" xmlns:w15="http://schemas.microsoft.com/office/word/2012/wordml" xmlns:w16cex="http://schemas.microsoft.com/office/word/2018/wordml/cex" xmlns:w16cid="http://schemas.microsoft.com/office/word/2016/wordml/cid" xmlns:w16="http://schemas.microsoft.com/office/word/2018/wordml" xmlns:w16se="http://schemas.microsoft.com/office/word/2015/wordml/symex" xmlns:wpg="http://schemas.microsoft.com/office/word/2010/wordprocessingGroup" xmlns:wpi="http://schemas.microsoft.com/office/word/2010/wordprocessingInk" xmlns:wne="http://schemas.microsoft.com/office/word/2006/wordml" xmlns:wps="http://schemas.microsoft.com/office/word/2010/wordprocessingShape" mc:Ignorable="w14 w15 w16se w16cid w16 w16cex wp14">
-  <w:comment w:id="0" w:author="Amir Gamil" w:date="2020-08-05T09:33:00Z" w:initials="AG">
+<w:comments xmlns:wpc="http://schemas.microsoft.com/office/word/2010/wordprocessingCanvas" xmlns:mc="http://schemas.openxmlformats.org/markup-compatibility/2006" xmlns:o="urn:schemas-microsoft-com:office:office" xmlns:r="http://schemas.openxmlformats.org/officeDocument/2006/relationships" xmlns:m="http://schemas.openxmlformats.org/officeDocument/2006/math" xmlns:v="urn:schemas-microsoft-com:vml" xmlns:wp14="http://schemas.microsoft.com/office/word/2010/wordprocessingDrawing" xmlns:wp="http://schemas.openxmlformats.org/drawingml/2006/wordprocessingDrawing" xmlns:w10="urn:schemas-microsoft-com:office:word" xmlns:w="http://schemas.openxmlformats.org/wordprocessingml/2006/main" xmlns:w14="http://schemas.microsoft.com/office/word/2010/wordml" xmlns:wpg="http://schemas.microsoft.com/office/word/2010/wordprocessingGroup" xmlns:wpi="http://schemas.microsoft.com/office/word/2010/wordprocessingInk" xmlns:wne="http://schemas.microsoft.com/office/word/2006/wordml" xmlns:wps="http://schemas.microsoft.com/office/word/2010/wordprocessingShape" mc:Ignorable="w14 wp14">
+  <w:comment w:id="1" w:author="Amir Gamil" w:date="2020-08-06T03:19:00Z" w:initials="AG">
     <w:p>
       <w:pPr>
         <w:pStyle w:val="CommentText"/>
@@ -528,11 +515,24 @@
         <w:annotationRef/>
       </w:r>
       <w:r>
-        <w:t>Not a bad answer.  What about the why?</w:t>
+        <w:t>This is the part closest to answering the why.</w:t>
+      </w:r>
+    </w:p>
+    <w:p>
+      <w:pPr>
+        <w:pStyle w:val="CommentText"/>
+      </w:pPr>
+    </w:p>
+    <w:p>
+      <w:pPr>
+        <w:pStyle w:val="CommentText"/>
+      </w:pPr>
+      <w:r>
+        <w:t>You could elaborate on it to say that the software design process precedes all other steps so flaws in the design will make their way into the code developed etc.  This is why it’s so important to get the design as correct as possible.</w:t>
       </w:r>
     </w:p>
   </w:comment>
-  <w:comment w:id="1" w:author="Nomawezo Mapitiza" w:date="2020-08-05T15:13:00Z" w:initials="NM">
+  <w:comment w:id="0" w:author="Nomawezo Mapitiza" w:date="2020-08-05T15:13:00Z" w:initials="NM">
     <w:p>
       <w:pPr>
         <w:pStyle w:val="CommentText"/>
@@ -544,19 +544,11 @@
         <w:annotationRef/>
       </w:r>
       <w:r>
-        <w:t xml:space="preserve">I thought my first line was an answer to the ‘why’ part of the question. </w:t>
-      </w:r>
-      <w:proofErr w:type="gramStart"/>
-      <w:r>
-        <w:t>I’ve</w:t>
-      </w:r>
-      <w:proofErr w:type="gramEnd"/>
-      <w:r>
-        <w:t xml:space="preserve"> added a new sentence, but it still sounds like the first line. </w:t>
+        <w:t xml:space="preserve">I thought my first line was an answer to the ‘why’ part of the question. I’ve added a new sentence, but it still sounds like the first line. </w:t>
       </w:r>
     </w:p>
   </w:comment>
-  <w:comment w:id="2" w:author="Amir Gamil" w:date="2020-08-05T09:34:00Z" w:initials="AG">
+  <w:comment w:id="2" w:author="Nomawezo Mapitiza" w:date="2020-08-05T15:30:00Z" w:initials="NM">
     <w:p>
       <w:pPr>
         <w:pStyle w:val="CommentText"/>
@@ -567,17 +559,12 @@
         </w:rPr>
         <w:annotationRef/>
       </w:r>
-      <w:proofErr w:type="gramStart"/>
-      <w:r>
-        <w:t>Actually, design</w:t>
-      </w:r>
-      <w:proofErr w:type="gramEnd"/>
-      <w:r>
-        <w:t xml:space="preserve"> can begin even before all requirements are fully gathered.</w:t>
+      <w:r>
+        <w:t xml:space="preserve">Changed answer. </w:t>
       </w:r>
     </w:p>
   </w:comment>
-  <w:comment w:id="3" w:author="Nomawezo Mapitiza" w:date="2020-08-05T15:22:00Z" w:initials="NM">
+  <w:comment w:id="3" w:author="Amir Gamil" w:date="2020-08-06T03:20:00Z" w:initials="AG">
     <w:p>
       <w:pPr>
         <w:pStyle w:val="CommentText"/>
@@ -588,9 +575,12 @@
         </w:rPr>
         <w:annotationRef/>
       </w:r>
+      <w:r>
+        <w:t>Software design takes place after the requirements gathering has commenced and before the development stage.</w:t>
+      </w:r>
     </w:p>
   </w:comment>
-  <w:comment w:id="4" w:author="Nomawezo Mapitiza" w:date="2020-08-05T15:29:00Z" w:initials="NM">
+  <w:comment w:id="4" w:author="Amir Gamil" w:date="2020-08-06T03:20:00Z" w:initials="AG">
     <w:p>
       <w:pPr>
         <w:pStyle w:val="CommentText"/>
@@ -601,38 +591,14 @@
         </w:rPr>
         <w:annotationRef/>
       </w:r>
-    </w:p>
-  </w:comment>
-  <w:comment w:id="5" w:author="Nomawezo Mapitiza" w:date="2020-08-05T15:30:00Z" w:initials="NM">
-    <w:p>
-      <w:pPr>
-        <w:pStyle w:val="CommentText"/>
-      </w:pPr>
-      <w:r>
-        <w:rPr>
-          <w:rStyle w:val="CommentReference"/>
-        </w:rPr>
-        <w:annotationRef/>
-      </w:r>
-      <w:r>
-        <w:t xml:space="preserve">Changed answer. </w:t>
-      </w:r>
-    </w:p>
-  </w:comment>
-  <w:comment w:id="6" w:author="Amir Gamil" w:date="2020-08-05T09:34:00Z" w:initials="AG">
-    <w:p>
-      <w:pPr>
-        <w:pStyle w:val="CommentText"/>
-      </w:pPr>
-      <w:r>
-        <w:rPr>
-          <w:rStyle w:val="CommentReference"/>
-        </w:rPr>
-        <w:annotationRef/>
-      </w:r>
-      <w:r>
-        <w:t>Good example.  But can you think of a software example.  It’s okay to make one up.</w:t>
-      </w:r>
+      <w:r>
+        <w:t xml:space="preserve">Good example – but how does it relate to software </w:t>
+      </w:r>
+      <w:r>
+        <w:t>design?</w:t>
+      </w:r>
+      <w:bookmarkStart w:id="5" w:name="_GoBack"/>
+      <w:bookmarkEnd w:id="5"/>
     </w:p>
   </w:comment>
 </w:comments>
@@ -672,8 +638,8 @@
 </file>
 
 <file path=word/numbering.xml><?xml version="1.0" encoding="utf-8"?>
-<w:numbering xmlns:wpc="http://schemas.microsoft.com/office/word/2010/wordprocessingCanvas" xmlns:cx="http://schemas.microsoft.com/office/drawing/2014/chartex" xmlns:cx1="http://schemas.microsoft.com/office/drawing/2015/9/8/chartex" xmlns:cx2="http://schemas.microsoft.com/office/drawing/2015/10/21/chartex" xmlns:cx3="http://schemas.microsoft.com/office/drawing/2016/5/9/chartex" xmlns:cx4="http://schemas.microsoft.com/office/drawing/2016/5/10/chartex" xmlns:cx5="http://schemas.microsoft.com/office/drawing/2016/5/11/chartex" xmlns:cx6="http://schemas.microsoft.com/office/drawing/2016/5/12/chartex" xmlns:cx7="http://schemas.microsoft.com/office/drawing/2016/5/13/chartex" xmlns:cx8="http://schemas.microsoft.com/office/drawing/2016/5/14/chartex" xmlns:mc="http://schemas.openxmlformats.org/markup-compatibility/2006" xmlns:aink="http://schemas.microsoft.com/office/drawing/2016/ink" xmlns:am3d="http://schemas.microsoft.com/office/drawing/2017/model3d" xmlns:o="urn:schemas-microsoft-com:office:office" xmlns:r="http://schemas.openxmlformats.org/officeDocument/2006/relationships" xmlns:m="http://schemas.openxmlformats.org/officeDocument/2006/math" xmlns:v="urn:schemas-microsoft-com:vml" xmlns:wp14="http://schemas.microsoft.com/office/word/2010/wordprocessingDrawing" xmlns:wp="http://schemas.openxmlformats.org/drawingml/2006/wordprocessingDrawing" xmlns:w10="urn:schemas-microsoft-com:office:word" xmlns:w="http://schemas.openxmlformats.org/wordprocessingml/2006/main" xmlns:w14="http://schemas.microsoft.com/office/word/2010/wordml" xmlns:w15="http://schemas.microsoft.com/office/word/2012/wordml" xmlns:w16cex="http://schemas.microsoft.com/office/word/2018/wordml/cex" xmlns:w16cid="http://schemas.microsoft.com/office/word/2016/wordml/cid" xmlns:w16="http://schemas.microsoft.com/office/word/2018/wordml" xmlns:w16se="http://schemas.microsoft.com/office/word/2015/wordml/symex" xmlns:wpg="http://schemas.microsoft.com/office/word/2010/wordprocessingGroup" xmlns:wpi="http://schemas.microsoft.com/office/word/2010/wordprocessingInk" xmlns:wne="http://schemas.microsoft.com/office/word/2006/wordml" xmlns:wps="http://schemas.microsoft.com/office/word/2010/wordprocessingShape" mc:Ignorable="w14 w15 w16se w16cid w16 w16cex wp14">
-  <w:abstractNum w:abstractNumId="0" w15:restartNumberingAfterBreak="0">
+<w:numbering xmlns:wpc="http://schemas.microsoft.com/office/word/2010/wordprocessingCanvas" xmlns:mc="http://schemas.openxmlformats.org/markup-compatibility/2006" xmlns:o="urn:schemas-microsoft-com:office:office" xmlns:r="http://schemas.openxmlformats.org/officeDocument/2006/relationships" xmlns:m="http://schemas.openxmlformats.org/officeDocument/2006/math" xmlns:v="urn:schemas-microsoft-com:vml" xmlns:wp14="http://schemas.microsoft.com/office/word/2010/wordprocessingDrawing" xmlns:wp="http://schemas.openxmlformats.org/drawingml/2006/wordprocessingDrawing" xmlns:w10="urn:schemas-microsoft-com:office:word" xmlns:w="http://schemas.openxmlformats.org/wordprocessingml/2006/main" xmlns:w14="http://schemas.microsoft.com/office/word/2010/wordml" xmlns:wpg="http://schemas.microsoft.com/office/word/2010/wordprocessingGroup" xmlns:wpi="http://schemas.microsoft.com/office/word/2010/wordprocessingInk" xmlns:wne="http://schemas.microsoft.com/office/word/2006/wordml" xmlns:wps="http://schemas.microsoft.com/office/word/2010/wordprocessingShape" mc:Ignorable="w14 wp14">
+  <w:abstractNum w:abstractNumId="0">
     <w:nsid w:val="31F2499D"/>
     <w:multiLevelType w:val="hybridMultilevel"/>
     <w:tmpl w:val="DB588096"/>
@@ -762,7 +728,7 @@
       </w:pPr>
     </w:lvl>
   </w:abstractNum>
-  <w:abstractNum w:abstractNumId="1" w15:restartNumberingAfterBreak="0">
+  <w:abstractNum w:abstractNumId="1">
     <w:nsid w:val="3B3D4F22"/>
     <w:multiLevelType w:val="hybridMultilevel"/>
     <w:tmpl w:val="FCEC744E"/>
@@ -851,7 +817,7 @@
       </w:pPr>
     </w:lvl>
   </w:abstractNum>
-  <w:abstractNum w:abstractNumId="2" w15:restartNumberingAfterBreak="0">
+  <w:abstractNum w:abstractNumId="2">
     <w:nsid w:val="7A3E781A"/>
     <w:multiLevelType w:val="hybridMultilevel"/>
     <w:tmpl w:val="860E6270"/>
@@ -961,7 +927,7 @@
 </file>
 
 <file path=word/styles.xml><?xml version="1.0" encoding="utf-8"?>
-<w:styles xmlns:mc="http://schemas.openxmlformats.org/markup-compatibility/2006" xmlns:r="http://schemas.openxmlformats.org/officeDocument/2006/relationships" xmlns:w="http://schemas.openxmlformats.org/wordprocessingml/2006/main" xmlns:w14="http://schemas.microsoft.com/office/word/2010/wordml" xmlns:w15="http://schemas.microsoft.com/office/word/2012/wordml" xmlns:w16cex="http://schemas.microsoft.com/office/word/2018/wordml/cex" xmlns:w16cid="http://schemas.microsoft.com/office/word/2016/wordml/cid" xmlns:w16="http://schemas.microsoft.com/office/word/2018/wordml" xmlns:w16se="http://schemas.microsoft.com/office/word/2015/wordml/symex" mc:Ignorable="w14 w15 w16se w16cid w16 w16cex">
+<w:styles xmlns:mc="http://schemas.openxmlformats.org/markup-compatibility/2006" xmlns:r="http://schemas.openxmlformats.org/officeDocument/2006/relationships" xmlns:w="http://schemas.openxmlformats.org/wordprocessingml/2006/main" xmlns:w14="http://schemas.microsoft.com/office/word/2010/wordml" mc:Ignorable="w14">
   <w:docDefaults>
     <w:rPrDefault>
       <w:rPr>
@@ -977,383 +943,472 @@
       </w:pPr>
     </w:pPrDefault>
   </w:docDefaults>
-  <w:latentStyles w:defLockedState="0" w:defUIPriority="99" w:defSemiHidden="0" w:defUnhideWhenUsed="0" w:defQFormat="0" w:count="376">
-    <w:lsdException w:name="Normal" w:uiPriority="0" w:qFormat="1"/>
-    <w:lsdException w:name="heading 1" w:uiPriority="9" w:qFormat="1"/>
-    <w:lsdException w:name="heading 2" w:semiHidden="1" w:uiPriority="9" w:unhideWhenUsed="1" w:qFormat="1"/>
-    <w:lsdException w:name="heading 3" w:semiHidden="1" w:uiPriority="9" w:unhideWhenUsed="1" w:qFormat="1"/>
-    <w:lsdException w:name="heading 4" w:semiHidden="1" w:uiPriority="9" w:unhideWhenUsed="1" w:qFormat="1"/>
-    <w:lsdException w:name="heading 5" w:semiHidden="1" w:uiPriority="9" w:unhideWhenUsed="1" w:qFormat="1"/>
-    <w:lsdException w:name="heading 6" w:semiHidden="1" w:uiPriority="9" w:unhideWhenUsed="1" w:qFormat="1"/>
-    <w:lsdException w:name="heading 7" w:semiHidden="1" w:uiPriority="9" w:unhideWhenUsed="1" w:qFormat="1"/>
-    <w:lsdException w:name="heading 8" w:semiHidden="1" w:uiPriority="9" w:unhideWhenUsed="1" w:qFormat="1"/>
-    <w:lsdException w:name="heading 9" w:semiHidden="1" w:uiPriority="9" w:unhideWhenUsed="1" w:qFormat="1"/>
-    <w:lsdException w:name="index 1" w:semiHidden="1" w:unhideWhenUsed="1"/>
-    <w:lsdException w:name="index 2" w:semiHidden="1" w:unhideWhenUsed="1"/>
-    <w:lsdException w:name="index 3" w:semiHidden="1" w:unhideWhenUsed="1"/>
-    <w:lsdException w:name="index 4" w:semiHidden="1" w:unhideWhenUsed="1"/>
-    <w:lsdException w:name="index 5" w:semiHidden="1" w:unhideWhenUsed="1"/>
-    <w:lsdException w:name="index 6" w:semiHidden="1" w:unhideWhenUsed="1"/>
-    <w:lsdException w:name="index 7" w:semiHidden="1" w:unhideWhenUsed="1"/>
-    <w:lsdException w:name="index 8" w:semiHidden="1" w:unhideWhenUsed="1"/>
-    <w:lsdException w:name="index 9" w:semiHidden="1" w:unhideWhenUsed="1"/>
-    <w:lsdException w:name="toc 1" w:semiHidden="1" w:uiPriority="39" w:unhideWhenUsed="1"/>
-    <w:lsdException w:name="toc 2" w:semiHidden="1" w:uiPriority="39" w:unhideWhenUsed="1"/>
-    <w:lsdException w:name="toc 3" w:semiHidden="1" w:uiPriority="39" w:unhideWhenUsed="1"/>
-    <w:lsdException w:name="toc 4" w:semiHidden="1" w:uiPriority="39" w:unhideWhenUsed="1"/>
-    <w:lsdException w:name="toc 5" w:semiHidden="1" w:uiPriority="39" w:unhideWhenUsed="1"/>
-    <w:lsdException w:name="toc 6" w:semiHidden="1" w:uiPriority="39" w:unhideWhenUsed="1"/>
-    <w:lsdException w:name="toc 7" w:semiHidden="1" w:uiPriority="39" w:unhideWhenUsed="1"/>
-    <w:lsdException w:name="toc 8" w:semiHidden="1" w:uiPriority="39" w:unhideWhenUsed="1"/>
-    <w:lsdException w:name="toc 9" w:semiHidden="1" w:uiPriority="39" w:unhideWhenUsed="1"/>
-    <w:lsdException w:name="Normal Indent" w:semiHidden="1" w:unhideWhenUsed="1"/>
-    <w:lsdException w:name="footnote text" w:semiHidden="1" w:unhideWhenUsed="1"/>
-    <w:lsdException w:name="annotation text" w:semiHidden="1" w:unhideWhenUsed="1"/>
-    <w:lsdException w:name="header" w:semiHidden="1" w:unhideWhenUsed="1"/>
-    <w:lsdException w:name="footer" w:semiHidden="1" w:unhideWhenUsed="1"/>
-    <w:lsdException w:name="index heading" w:semiHidden="1" w:unhideWhenUsed="1"/>
-    <w:lsdException w:name="caption" w:semiHidden="1" w:uiPriority="35" w:unhideWhenUsed="1" w:qFormat="1"/>
-    <w:lsdException w:name="table of figures" w:semiHidden="1" w:unhideWhenUsed="1"/>
-    <w:lsdException w:name="envelope address" w:semiHidden="1" w:unhideWhenUsed="1"/>
-    <w:lsdException w:name="envelope return" w:semiHidden="1" w:unhideWhenUsed="1"/>
-    <w:lsdException w:name="footnote reference" w:semiHidden="1" w:unhideWhenUsed="1"/>
-    <w:lsdException w:name="annotation reference" w:semiHidden="1" w:unhideWhenUsed="1"/>
-    <w:lsdException w:name="line number" w:semiHidden="1" w:unhideWhenUsed="1"/>
-    <w:lsdException w:name="page number" w:semiHidden="1" w:unhideWhenUsed="1"/>
-    <w:lsdException w:name="endnote reference" w:semiHidden="1" w:unhideWhenUsed="1"/>
-    <w:lsdException w:name="endnote text" w:semiHidden="1" w:unhideWhenUsed="1"/>
-    <w:lsdException w:name="table of authorities" w:semiHidden="1" w:unhideWhenUsed="1"/>
-    <w:lsdException w:name="macro" w:semiHidden="1" w:unhideWhenUsed="1"/>
-    <w:lsdException w:name="toa heading" w:semiHidden="1" w:unhideWhenUsed="1"/>
-    <w:lsdException w:name="List" w:semiHidden="1" w:unhideWhenUsed="1"/>
-    <w:lsdException w:name="List Bullet" w:semiHidden="1" w:unhideWhenUsed="1"/>
-    <w:lsdException w:name="List Number" w:semiHidden="1" w:unhideWhenUsed="1"/>
-    <w:lsdException w:name="List 2" w:semiHidden="1" w:unhideWhenUsed="1"/>
-    <w:lsdException w:name="List 3" w:semiHidden="1" w:unhideWhenUsed="1"/>
-    <w:lsdException w:name="List 4" w:semiHidden="1" w:unhideWhenUsed="1"/>
-    <w:lsdException w:name="List 5" w:semiHidden="1" w:unhideWhenUsed="1"/>
-    <w:lsdException w:name="List Bullet 2" w:semiHidden="1" w:unhideWhenUsed="1"/>
-    <w:lsdException w:name="List Bullet 3" w:semiHidden="1" w:unhideWhenUsed="1"/>
-    <w:lsdException w:name="List Bullet 4" w:semiHidden="1" w:unhideWhenUsed="1"/>
-    <w:lsdException w:name="List Bullet 5" w:semiHidden="1" w:unhideWhenUsed="1"/>
-    <w:lsdException w:name="List Number 2" w:semiHidden="1" w:unhideWhenUsed="1"/>
-    <w:lsdException w:name="List Number 3" w:semiHidden="1" w:unhideWhenUsed="1"/>
-    <w:lsdException w:name="List Number 4" w:semiHidden="1" w:unhideWhenUsed="1"/>
-    <w:lsdException w:name="List Number 5" w:semiHidden="1" w:unhideWhenUsed="1"/>
-    <w:lsdException w:name="Title" w:uiPriority="10" w:qFormat="1"/>
-    <w:lsdException w:name="Closing" w:semiHidden="1" w:unhideWhenUsed="1"/>
-    <w:lsdException w:name="Signature" w:semiHidden="1" w:unhideWhenUsed="1"/>
-    <w:lsdException w:name="Default Paragraph Font" w:semiHidden="1" w:uiPriority="1" w:unhideWhenUsed="1"/>
-    <w:lsdException w:name="Body Text" w:semiHidden="1" w:unhideWhenUsed="1"/>
-    <w:lsdException w:name="Body Text Indent" w:semiHidden="1" w:unhideWhenUsed="1"/>
-    <w:lsdException w:name="List Continue" w:semiHidden="1" w:unhideWhenUsed="1"/>
-    <w:lsdException w:name="List Continue 2" w:semiHidden="1" w:unhideWhenUsed="1"/>
-    <w:lsdException w:name="List Continue 3" w:semiHidden="1" w:unhideWhenUsed="1"/>
-    <w:lsdException w:name="List Continue 4" w:semiHidden="1" w:unhideWhenUsed="1"/>
-    <w:lsdException w:name="List Continue 5" w:semiHidden="1" w:unhideWhenUsed="1"/>
-    <w:lsdException w:name="Message Header" w:semiHidden="1" w:unhideWhenUsed="1"/>
-    <w:lsdException w:name="Subtitle" w:uiPriority="11" w:qFormat="1"/>
-    <w:lsdException w:name="Salutation" w:semiHidden="1" w:unhideWhenUsed="1"/>
-    <w:lsdException w:name="Date" w:semiHidden="1" w:unhideWhenUsed="1"/>
-    <w:lsdException w:name="Body Text First Indent" w:semiHidden="1" w:unhideWhenUsed="1"/>
-    <w:lsdException w:name="Body Text First Indent 2" w:semiHidden="1" w:unhideWhenUsed="1"/>
-    <w:lsdException w:name="Note Heading" w:semiHidden="1" w:unhideWhenUsed="1"/>
-    <w:lsdException w:name="Body Text 2" w:semiHidden="1" w:unhideWhenUsed="1"/>
-    <w:lsdException w:name="Body Text 3" w:semiHidden="1" w:unhideWhenUsed="1"/>
-    <w:lsdException w:name="Body Text Indent 2" w:semiHidden="1" w:unhideWhenUsed="1"/>
-    <w:lsdException w:name="Body Text Indent 3" w:semiHidden="1" w:unhideWhenUsed="1"/>
-    <w:lsdException w:name="Block Text" w:semiHidden="1" w:unhideWhenUsed="1"/>
-    <w:lsdException w:name="Hyperlink" w:semiHidden="1" w:unhideWhenUsed="1"/>
-    <w:lsdException w:name="FollowedHyperlink" w:semiHidden="1" w:unhideWhenUsed="1"/>
-    <w:lsdException w:name="Strong" w:uiPriority="22" w:qFormat="1"/>
-    <w:lsdException w:name="Emphasis" w:uiPriority="20" w:qFormat="1"/>
-    <w:lsdException w:name="Document Map" w:semiHidden="1" w:unhideWhenUsed="1"/>
-    <w:lsdException w:name="Plain Text" w:semiHidden="1" w:unhideWhenUsed="1"/>
-    <w:lsdException w:name="E-mail Signature" w:semiHidden="1" w:unhideWhenUsed="1"/>
-    <w:lsdException w:name="HTML Top of Form" w:semiHidden="1" w:unhideWhenUsed="1"/>
-    <w:lsdException w:name="HTML Bottom of Form" w:semiHidden="1" w:unhideWhenUsed="1"/>
-    <w:lsdException w:name="Normal (Web)" w:semiHidden="1" w:unhideWhenUsed="1"/>
-    <w:lsdException w:name="HTML Acronym" w:semiHidden="1" w:unhideWhenUsed="1"/>
-    <w:lsdException w:name="HTML Address" w:semiHidden="1" w:unhideWhenUsed="1"/>
-    <w:lsdException w:name="HTML Cite" w:semiHidden="1" w:unhideWhenUsed="1"/>
-    <w:lsdException w:name="HTML Code" w:semiHidden="1" w:unhideWhenUsed="1"/>
-    <w:lsdException w:name="HTML Definition" w:semiHidden="1" w:unhideWhenUsed="1"/>
-    <w:lsdException w:name="HTML Keyboard" w:semiHidden="1" w:unhideWhenUsed="1"/>
-    <w:lsdException w:name="HTML Preformatted" w:semiHidden="1" w:unhideWhenUsed="1"/>
-    <w:lsdException w:name="HTML Sample" w:semiHidden="1" w:unhideWhenUsed="1"/>
-    <w:lsdException w:name="HTML Typewriter" w:semiHidden="1" w:unhideWhenUsed="1"/>
-    <w:lsdException w:name="HTML Variable" w:semiHidden="1" w:unhideWhenUsed="1"/>
-    <w:lsdException w:name="Normal Table" w:semiHidden="1" w:unhideWhenUsed="1"/>
-    <w:lsdException w:name="annotation subject" w:semiHidden="1" w:unhideWhenUsed="1"/>
-    <w:lsdException w:name="No List" w:semiHidden="1" w:unhideWhenUsed="1"/>
-    <w:lsdException w:name="Outline List 1" w:semiHidden="1" w:unhideWhenUsed="1"/>
-    <w:lsdException w:name="Outline List 2" w:semiHidden="1" w:unhideWhenUsed="1"/>
-    <w:lsdException w:name="Outline List 3" w:semiHidden="1" w:unhideWhenUsed="1"/>
-    <w:lsdException w:name="Table Simple 1" w:semiHidden="1" w:unhideWhenUsed="1"/>
-    <w:lsdException w:name="Table Simple 2" w:semiHidden="1" w:unhideWhenUsed="1"/>
-    <w:lsdException w:name="Table Simple 3" w:semiHidden="1" w:unhideWhenUsed="1"/>
-    <w:lsdException w:name="Table Classic 1" w:semiHidden="1" w:unhideWhenUsed="1"/>
-    <w:lsdException w:name="Table Classic 2" w:semiHidden="1" w:unhideWhenUsed="1"/>
-    <w:lsdException w:name="Table Classic 3" w:semiHidden="1" w:unhideWhenUsed="1"/>
-    <w:lsdException w:name="Table Classic 4" w:semiHidden="1" w:unhideWhenUsed="1"/>
-    <w:lsdException w:name="Table Colorful 1" w:semiHidden="1" w:unhideWhenUsed="1"/>
-    <w:lsdException w:name="Table Colorful 2" w:semiHidden="1" w:unhideWhenUsed="1"/>
-    <w:lsdException w:name="Table Colorful 3" w:semiHidden="1" w:unhideWhenUsed="1"/>
-    <w:lsdException w:name="Table Columns 1" w:semiHidden="1" w:unhideWhenUsed="1"/>
-    <w:lsdException w:name="Table Columns 2" w:semiHidden="1" w:unhideWhenUsed="1"/>
-    <w:lsdException w:name="Table Columns 3" w:semiHidden="1" w:unhideWhenUsed="1"/>
-    <w:lsdException w:name="Table Columns 4" w:semiHidden="1" w:unhideWhenUsed="1"/>
-    <w:lsdException w:name="Table Columns 5" w:semiHidden="1" w:unhideWhenUsed="1"/>
-    <w:lsdException w:name="Table Grid 1" w:semiHidden="1" w:unhideWhenUsed="1"/>
-    <w:lsdException w:name="Table Grid 2" w:semiHidden="1" w:unhideWhenUsed="1"/>
-    <w:lsdException w:name="Table Grid 3" w:semiHidden="1" w:unhideWhenUsed="1"/>
-    <w:lsdException w:name="Table Grid 4" w:semiHidden="1" w:unhideWhenUsed="1"/>
-    <w:lsdException w:name="Table Grid 5" w:semiHidden="1" w:unhideWhenUsed="1"/>
-    <w:lsdException w:name="Table Grid 6" w:semiHidden="1" w:unhideWhenUsed="1"/>
-    <w:lsdException w:name="Table Grid 7" w:semiHidden="1" w:unhideWhenUsed="1"/>
-    <w:lsdException w:name="Table Grid 8" w:semiHidden="1" w:unhideWhenUsed="1"/>
-    <w:lsdException w:name="Table List 1" w:semiHidden="1" w:unhideWhenUsed="1"/>
-    <w:lsdException w:name="Table List 2" w:semiHidden="1" w:unhideWhenUsed="1"/>
-    <w:lsdException w:name="Table List 3" w:semiHidden="1" w:unhideWhenUsed="1"/>
-    <w:lsdException w:name="Table List 4" w:semiHidden="1" w:unhideWhenUsed="1"/>
-    <w:lsdException w:name="Table List 5" w:semiHidden="1" w:unhideWhenUsed="1"/>
-    <w:lsdException w:name="Table List 6" w:semiHidden="1" w:unhideWhenUsed="1"/>
-    <w:lsdException w:name="Table List 7" w:semiHidden="1" w:unhideWhenUsed="1"/>
-    <w:lsdException w:name="Table List 8" w:semiHidden="1" w:unhideWhenUsed="1"/>
-    <w:lsdException w:name="Table 3D effects 1" w:semiHidden="1" w:unhideWhenUsed="1"/>
-    <w:lsdException w:name="Table 3D effects 2" w:semiHidden="1" w:unhideWhenUsed="1"/>
-    <w:lsdException w:name="Table 3D effects 3" w:semiHidden="1" w:unhideWhenUsed="1"/>
-    <w:lsdException w:name="Table Contemporary" w:semiHidden="1" w:unhideWhenUsed="1"/>
-    <w:lsdException w:name="Table Elegant" w:semiHidden="1" w:unhideWhenUsed="1"/>
-    <w:lsdException w:name="Table Professional" w:semiHidden="1" w:unhideWhenUsed="1"/>
-    <w:lsdException w:name="Table Subtle 1" w:semiHidden="1" w:unhideWhenUsed="1"/>
-    <w:lsdException w:name="Table Subtle 2" w:semiHidden="1" w:unhideWhenUsed="1"/>
-    <w:lsdException w:name="Table Web 1" w:semiHidden="1" w:unhideWhenUsed="1"/>
-    <w:lsdException w:name="Table Web 2" w:semiHidden="1" w:unhideWhenUsed="1"/>
-    <w:lsdException w:name="Table Web 3" w:semiHidden="1" w:unhideWhenUsed="1"/>
-    <w:lsdException w:name="Balloon Text" w:semiHidden="1" w:unhideWhenUsed="1"/>
-    <w:lsdException w:name="Table Grid" w:semiHidden="1" w:uiPriority="59" w:unhideWhenUsed="1"/>
-    <w:lsdException w:name="Table Theme" w:semiHidden="1" w:unhideWhenUsed="1"/>
-    <w:lsdException w:name="Placeholder Text" w:semiHidden="1"/>
-    <w:lsdException w:name="No Spacing" w:uiPriority="1" w:qFormat="1"/>
-    <w:lsdException w:name="Light Shading" w:uiPriority="60"/>
-    <w:lsdException w:name="Light List" w:uiPriority="61"/>
-    <w:lsdException w:name="Light Grid" w:uiPriority="62"/>
-    <w:lsdException w:name="Medium Shading 1" w:uiPriority="63"/>
-    <w:lsdException w:name="Medium Shading 2" w:uiPriority="64"/>
-    <w:lsdException w:name="Medium List 1" w:uiPriority="65"/>
-    <w:lsdException w:name="Medium List 2" w:uiPriority="66"/>
-    <w:lsdException w:name="Medium Grid 1" w:uiPriority="67"/>
-    <w:lsdException w:name="Medium Grid 2" w:uiPriority="68"/>
-    <w:lsdException w:name="Medium Grid 3" w:uiPriority="69"/>
-    <w:lsdException w:name="Dark List" w:uiPriority="70"/>
-    <w:lsdException w:name="Colorful Shading" w:uiPriority="71"/>
-    <w:lsdException w:name="Colorful List" w:uiPriority="72"/>
-    <w:lsdException w:name="Colorful Grid" w:uiPriority="73"/>
-    <w:lsdException w:name="Light Shading Accent 1" w:uiPriority="60"/>
-    <w:lsdException w:name="Light List Accent 1" w:uiPriority="61"/>
-    <w:lsdException w:name="Light Grid Accent 1" w:uiPriority="62"/>
-    <w:lsdException w:name="Medium Shading 1 Accent 1" w:uiPriority="63"/>
-    <w:lsdException w:name="Medium Shading 2 Accent 1" w:uiPriority="64"/>
-    <w:lsdException w:name="Medium List 1 Accent 1" w:uiPriority="65"/>
-    <w:lsdException w:name="Revision" w:semiHidden="1"/>
-    <w:lsdException w:name="List Paragraph" w:uiPriority="34" w:qFormat="1"/>
-    <w:lsdException w:name="Quote" w:uiPriority="29" w:qFormat="1"/>
-    <w:lsdException w:name="Intense Quote" w:uiPriority="30" w:qFormat="1"/>
-    <w:lsdException w:name="Medium List 2 Accent 1" w:uiPriority="66"/>
-    <w:lsdException w:name="Medium Grid 1 Accent 1" w:uiPriority="67"/>
-    <w:lsdException w:name="Medium Grid 2 Accent 1" w:uiPriority="68"/>
-    <w:lsdException w:name="Medium Grid 3 Accent 1" w:uiPriority="69"/>
-    <w:lsdException w:name="Dark List Accent 1" w:uiPriority="70"/>
-    <w:lsdException w:name="Colorful Shading Accent 1" w:uiPriority="71"/>
-    <w:lsdException w:name="Colorful List Accent 1" w:uiPriority="72"/>
-    <w:lsdException w:name="Colorful Grid Accent 1" w:uiPriority="73"/>
-    <w:lsdException w:name="Light Shading Accent 2" w:uiPriority="60"/>
-    <w:lsdException w:name="Light List Accent 2" w:uiPriority="61"/>
-    <w:lsdException w:name="Light Grid Accent 2" w:uiPriority="62"/>
-    <w:lsdException w:name="Medium Shading 1 Accent 2" w:uiPriority="63"/>
-    <w:lsdException w:name="Medium Shading 2 Accent 2" w:uiPriority="64"/>
-    <w:lsdException w:name="Medium List 1 Accent 2" w:uiPriority="65"/>
-    <w:lsdException w:name="Medium List 2 Accent 2" w:uiPriority="66"/>
-    <w:lsdException w:name="Medium Grid 1 Accent 2" w:uiPriority="67"/>
-    <w:lsdException w:name="Medium Grid 2 Accent 2" w:uiPriority="68"/>
-    <w:lsdException w:name="Medium Grid 3 Accent 2" w:uiPriority="69"/>
-    <w:lsdException w:name="Dark List Accent 2" w:uiPriority="70"/>
-    <w:lsdException w:name="Colorful Shading Accent 2" w:uiPriority="71"/>
-    <w:lsdException w:name="Colorful List Accent 2" w:uiPriority="72"/>
-    <w:lsdException w:name="Colorful Grid Accent 2" w:uiPriority="73"/>
-    <w:lsdException w:name="Light Shading Accent 3" w:uiPriority="60"/>
-    <w:lsdException w:name="Light List Accent 3" w:uiPriority="61"/>
-    <w:lsdException w:name="Light Grid Accent 3" w:uiPriority="62"/>
-    <w:lsdException w:name="Medium Shading 1 Accent 3" w:uiPriority="63"/>
-    <w:lsdException w:name="Medium Shading 2 Accent 3" w:uiPriority="64"/>
-    <w:lsdException w:name="Medium List 1 Accent 3" w:uiPriority="65"/>
-    <w:lsdException w:name="Medium List 2 Accent 3" w:uiPriority="66"/>
-    <w:lsdException w:name="Medium Grid 1 Accent 3" w:uiPriority="67"/>
-    <w:lsdException w:name="Medium Grid 2 Accent 3" w:uiPriority="68"/>
-    <w:lsdException w:name="Medium Grid 3 Accent 3" w:uiPriority="69"/>
-    <w:lsdException w:name="Dark List Accent 3" w:uiPriority="70"/>
-    <w:lsdException w:name="Colorful Shading Accent 3" w:uiPriority="71"/>
-    <w:lsdException w:name="Colorful List Accent 3" w:uiPriority="72"/>
-    <w:lsdException w:name="Colorful Grid Accent 3" w:uiPriority="73"/>
-    <w:lsdException w:name="Light Shading Accent 4" w:uiPriority="60"/>
-    <w:lsdException w:name="Light List Accent 4" w:uiPriority="61"/>
-    <w:lsdException w:name="Light Grid Accent 4" w:uiPriority="62"/>
-    <w:lsdException w:name="Medium Shading 1 Accent 4" w:uiPriority="63"/>
-    <w:lsdException w:name="Medium Shading 2 Accent 4" w:uiPriority="64"/>
-    <w:lsdException w:name="Medium List 1 Accent 4" w:uiPriority="65"/>
-    <w:lsdException w:name="Medium List 2 Accent 4" w:uiPriority="66"/>
-    <w:lsdException w:name="Medium Grid 1 Accent 4" w:uiPriority="67"/>
-    <w:lsdException w:name="Medium Grid 2 Accent 4" w:uiPriority="68"/>
-    <w:lsdException w:name="Medium Grid 3 Accent 4" w:uiPriority="69"/>
-    <w:lsdException w:name="Dark List Accent 4" w:uiPriority="70"/>
-    <w:lsdException w:name="Colorful Shading Accent 4" w:uiPriority="71"/>
-    <w:lsdException w:name="Colorful List Accent 4" w:uiPriority="72"/>
-    <w:lsdException w:name="Colorful Grid Accent 4" w:uiPriority="73"/>
-    <w:lsdException w:name="Light Shading Accent 5" w:uiPriority="60"/>
-    <w:lsdException w:name="Light List Accent 5" w:uiPriority="61"/>
-    <w:lsdException w:name="Light Grid Accent 5" w:uiPriority="62"/>
-    <w:lsdException w:name="Medium Shading 1 Accent 5" w:uiPriority="63"/>
-    <w:lsdException w:name="Medium Shading 2 Accent 5" w:uiPriority="64"/>
-    <w:lsdException w:name="Medium List 1 Accent 5" w:uiPriority="65"/>
-    <w:lsdException w:name="Medium List 2 Accent 5" w:uiPriority="66"/>
-    <w:lsdException w:name="Medium Grid 1 Accent 5" w:uiPriority="67"/>
-    <w:lsdException w:name="Medium Grid 2 Accent 5" w:uiPriority="68"/>
-    <w:lsdException w:name="Medium Grid 3 Accent 5" w:uiPriority="69"/>
-    <w:lsdException w:name="Dark List Accent 5" w:uiPriority="70"/>
-    <w:lsdException w:name="Colorful Shading Accent 5" w:uiPriority="71"/>
-    <w:lsdException w:name="Colorful List Accent 5" w:uiPriority="72"/>
-    <w:lsdException w:name="Colorful Grid Accent 5" w:uiPriority="73"/>
-    <w:lsdException w:name="Light Shading Accent 6" w:uiPriority="60"/>
-    <w:lsdException w:name="Light List Accent 6" w:uiPriority="61"/>
-    <w:lsdException w:name="Light Grid Accent 6" w:uiPriority="62"/>
-    <w:lsdException w:name="Medium Shading 1 Accent 6" w:uiPriority="63"/>
-    <w:lsdException w:name="Medium Shading 2 Accent 6" w:uiPriority="64"/>
-    <w:lsdException w:name="Medium List 1 Accent 6" w:uiPriority="65"/>
-    <w:lsdException w:name="Medium List 2 Accent 6" w:uiPriority="66"/>
-    <w:lsdException w:name="Medium Grid 1 Accent 6" w:uiPriority="67"/>
-    <w:lsdException w:name="Medium Grid 2 Accent 6" w:uiPriority="68"/>
-    <w:lsdException w:name="Medium Grid 3 Accent 6" w:uiPriority="69"/>
-    <w:lsdException w:name="Dark List Accent 6" w:uiPriority="70"/>
-    <w:lsdException w:name="Colorful Shading Accent 6" w:uiPriority="71"/>
-    <w:lsdException w:name="Colorful List Accent 6" w:uiPriority="72"/>
-    <w:lsdException w:name="Colorful Grid Accent 6" w:uiPriority="73"/>
-    <w:lsdException w:name="Subtle Emphasis" w:uiPriority="19" w:qFormat="1"/>
-    <w:lsdException w:name="Intense Emphasis" w:uiPriority="21" w:qFormat="1"/>
-    <w:lsdException w:name="Subtle Reference" w:uiPriority="31" w:qFormat="1"/>
-    <w:lsdException w:name="Intense Reference" w:uiPriority="32" w:qFormat="1"/>
-    <w:lsdException w:name="Book Title" w:uiPriority="33" w:qFormat="1"/>
-    <w:lsdException w:name="Bibliography" w:semiHidden="1" w:uiPriority="37" w:unhideWhenUsed="1"/>
-    <w:lsdException w:name="TOC Heading" w:semiHidden="1" w:uiPriority="39" w:unhideWhenUsed="1" w:qFormat="1"/>
-    <w:lsdException w:name="Plain Table 1" w:uiPriority="41"/>
-    <w:lsdException w:name="Plain Table 2" w:uiPriority="42"/>
-    <w:lsdException w:name="Plain Table 3" w:uiPriority="43"/>
-    <w:lsdException w:name="Plain Table 4" w:uiPriority="44"/>
-    <w:lsdException w:name="Plain Table 5" w:uiPriority="45"/>
-    <w:lsdException w:name="Grid Table Light" w:uiPriority="40"/>
-    <w:lsdException w:name="Grid Table 1 Light" w:uiPriority="46"/>
-    <w:lsdException w:name="Grid Table 2" w:uiPriority="47"/>
-    <w:lsdException w:name="Grid Table 3" w:uiPriority="48"/>
-    <w:lsdException w:name="Grid Table 4" w:uiPriority="49"/>
-    <w:lsdException w:name="Grid Table 5 Dark" w:uiPriority="50"/>
-    <w:lsdException w:name="Grid Table 6 Colorful" w:uiPriority="51"/>
-    <w:lsdException w:name="Grid Table 7 Colorful" w:uiPriority="52"/>
-    <w:lsdException w:name="Grid Table 1 Light Accent 1" w:uiPriority="46"/>
-    <w:lsdException w:name="Grid Table 2 Accent 1" w:uiPriority="47"/>
-    <w:lsdException w:name="Grid Table 3 Accent 1" w:uiPriority="48"/>
-    <w:lsdException w:name="Grid Table 4 Accent 1" w:uiPriority="49"/>
-    <w:lsdException w:name="Grid Table 5 Dark Accent 1" w:uiPriority="50"/>
-    <w:lsdException w:name="Grid Table 6 Colorful Accent 1" w:uiPriority="51"/>
-    <w:lsdException w:name="Grid Table 7 Colorful Accent 1" w:uiPriority="52"/>
-    <w:lsdException w:name="Grid Table 1 Light Accent 2" w:uiPriority="46"/>
-    <w:lsdException w:name="Grid Table 2 Accent 2" w:uiPriority="47"/>
-    <w:lsdException w:name="Grid Table 3 Accent 2" w:uiPriority="48"/>
-    <w:lsdException w:name="Grid Table 4 Accent 2" w:uiPriority="49"/>
-    <w:lsdException w:name="Grid Table 5 Dark Accent 2" w:uiPriority="50"/>
-    <w:lsdException w:name="Grid Table 6 Colorful Accent 2" w:uiPriority="51"/>
-    <w:lsdException w:name="Grid Table 7 Colorful Accent 2" w:uiPriority="52"/>
-    <w:lsdException w:name="Grid Table 1 Light Accent 3" w:uiPriority="46"/>
-    <w:lsdException w:name="Grid Table 2 Accent 3" w:uiPriority="47"/>
-    <w:lsdException w:name="Grid Table 3 Accent 3" w:uiPriority="48"/>
-    <w:lsdException w:name="Grid Table 4 Accent 3" w:uiPriority="49"/>
-    <w:lsdException w:name="Grid Table 5 Dark Accent 3" w:uiPriority="50"/>
-    <w:lsdException w:name="Grid Table 6 Colorful Accent 3" w:uiPriority="51"/>
-    <w:lsdException w:name="Grid Table 7 Colorful Accent 3" w:uiPriority="52"/>
-    <w:lsdException w:name="Grid Table 1 Light Accent 4" w:uiPriority="46"/>
-    <w:lsdException w:name="Grid Table 2 Accent 4" w:uiPriority="47"/>
-    <w:lsdException w:name="Grid Table 3 Accent 4" w:uiPriority="48"/>
-    <w:lsdException w:name="Grid Table 4 Accent 4" w:uiPriority="49"/>
-    <w:lsdException w:name="Grid Table 5 Dark Accent 4" w:uiPriority="50"/>
-    <w:lsdException w:name="Grid Table 6 Colorful Accent 4" w:uiPriority="51"/>
-    <w:lsdException w:name="Grid Table 7 Colorful Accent 4" w:uiPriority="52"/>
-    <w:lsdException w:name="Grid Table 1 Light Accent 5" w:uiPriority="46"/>
-    <w:lsdException w:name="Grid Table 2 Accent 5" w:uiPriority="47"/>
-    <w:lsdException w:name="Grid Table 3 Accent 5" w:uiPriority="48"/>
-    <w:lsdException w:name="Grid Table 4 Accent 5" w:uiPriority="49"/>
-    <w:lsdException w:name="Grid Table 5 Dark Accent 5" w:uiPriority="50"/>
-    <w:lsdException w:name="Grid Table 6 Colorful Accent 5" w:uiPriority="51"/>
-    <w:lsdException w:name="Grid Table 7 Colorful Accent 5" w:uiPriority="52"/>
-    <w:lsdException w:name="Grid Table 1 Light Accent 6" w:uiPriority="46"/>
-    <w:lsdException w:name="Grid Table 2 Accent 6" w:uiPriority="47"/>
-    <w:lsdException w:name="Grid Table 3 Accent 6" w:uiPriority="48"/>
-    <w:lsdException w:name="Grid Table 4 Accent 6" w:uiPriority="49"/>
-    <w:lsdException w:name="Grid Table 5 Dark Accent 6" w:uiPriority="50"/>
-    <w:lsdException w:name="Grid Table 6 Colorful Accent 6" w:uiPriority="51"/>
-    <w:lsdException w:name="Grid Table 7 Colorful Accent 6" w:uiPriority="52"/>
-    <w:lsdException w:name="List Table 1 Light" w:uiPriority="46"/>
-    <w:lsdException w:name="List Table 2" w:uiPriority="47"/>
-    <w:lsdException w:name="List Table 3" w:uiPriority="48"/>
-    <w:lsdException w:name="List Table 4" w:uiPriority="49"/>
-    <w:lsdException w:name="List Table 5 Dark" w:uiPriority="50"/>
-    <w:lsdException w:name="List Table 6 Colorful" w:uiPriority="51"/>
-    <w:lsdException w:name="List Table 7 Colorful" w:uiPriority="52"/>
-    <w:lsdException w:name="List Table 1 Light Accent 1" w:uiPriority="46"/>
-    <w:lsdException w:name="List Table 2 Accent 1" w:uiPriority="47"/>
-    <w:lsdException w:name="List Table 3 Accent 1" w:uiPriority="48"/>
-    <w:lsdException w:name="List Table 4 Accent 1" w:uiPriority="49"/>
-    <w:lsdException w:name="List Table 5 Dark Accent 1" w:uiPriority="50"/>
-    <w:lsdException w:name="List Table 6 Colorful Accent 1" w:uiPriority="51"/>
-    <w:lsdException w:name="List Table 7 Colorful Accent 1" w:uiPriority="52"/>
-    <w:lsdException w:name="List Table 1 Light Accent 2" w:uiPriority="46"/>
-    <w:lsdException w:name="List Table 2 Accent 2" w:uiPriority="47"/>
-    <w:lsdException w:name="List Table 3 Accent 2" w:uiPriority="48"/>
-    <w:lsdException w:name="List Table 4 Accent 2" w:uiPriority="49"/>
-    <w:lsdException w:name="List Table 5 Dark Accent 2" w:uiPriority="50"/>
-    <w:lsdException w:name="List Table 6 Colorful Accent 2" w:uiPriority="51"/>
-    <w:lsdException w:name="List Table 7 Colorful Accent 2" w:uiPriority="52"/>
-    <w:lsdException w:name="List Table 1 Light Accent 3" w:uiPriority="46"/>
-    <w:lsdException w:name="List Table 2 Accent 3" w:uiPriority="47"/>
-    <w:lsdException w:name="List Table 3 Accent 3" w:uiPriority="48"/>
-    <w:lsdException w:name="List Table 4 Accent 3" w:uiPriority="49"/>
-    <w:lsdException w:name="List Table 5 Dark Accent 3" w:uiPriority="50"/>
-    <w:lsdException w:name="List Table 6 Colorful Accent 3" w:uiPriority="51"/>
-    <w:lsdException w:name="List Table 7 Colorful Accent 3" w:uiPriority="52"/>
-    <w:lsdException w:name="List Table 1 Light Accent 4" w:uiPriority="46"/>
-    <w:lsdException w:name="List Table 2 Accent 4" w:uiPriority="47"/>
-    <w:lsdException w:name="List Table 3 Accent 4" w:uiPriority="48"/>
-    <w:lsdException w:name="List Table 4 Accent 4" w:uiPriority="49"/>
-    <w:lsdException w:name="List Table 5 Dark Accent 4" w:uiPriority="50"/>
-    <w:lsdException w:name="List Table 6 Colorful Accent 4" w:uiPriority="51"/>
-    <w:lsdException w:name="List Table 7 Colorful Accent 4" w:uiPriority="52"/>
-    <w:lsdException w:name="List Table 1 Light Accent 5" w:uiPriority="46"/>
-    <w:lsdException w:name="List Table 2 Accent 5" w:uiPriority="47"/>
-    <w:lsdException w:name="List Table 3 Accent 5" w:uiPriority="48"/>
-    <w:lsdException w:name="List Table 4 Accent 5" w:uiPriority="49"/>
-    <w:lsdException w:name="List Table 5 Dark Accent 5" w:uiPriority="50"/>
-    <w:lsdException w:name="List Table 6 Colorful Accent 5" w:uiPriority="51"/>
-    <w:lsdException w:name="List Table 7 Colorful Accent 5" w:uiPriority="52"/>
-    <w:lsdException w:name="List Table 1 Light Accent 6" w:uiPriority="46"/>
-    <w:lsdException w:name="List Table 2 Accent 6" w:uiPriority="47"/>
-    <w:lsdException w:name="List Table 3 Accent 6" w:uiPriority="48"/>
-    <w:lsdException w:name="List Table 4 Accent 6" w:uiPriority="49"/>
-    <w:lsdException w:name="List Table 5 Dark Accent 6" w:uiPriority="50"/>
-    <w:lsdException w:name="List Table 6 Colorful Accent 6" w:uiPriority="51"/>
-    <w:lsdException w:name="List Table 7 Colorful Accent 6" w:uiPriority="52"/>
-    <w:lsdException w:name="Mention" w:semiHidden="1" w:unhideWhenUsed="1"/>
-    <w:lsdException w:name="Smart Hyperlink" w:semiHidden="1" w:unhideWhenUsed="1"/>
-    <w:lsdException w:name="Hashtag" w:semiHidden="1" w:unhideWhenUsed="1"/>
-    <w:lsdException w:name="Unresolved Mention" w:semiHidden="1" w:unhideWhenUsed="1"/>
-    <w:lsdException w:name="Smart Link" w:semiHidden="1" w:unhideWhenUsed="1"/>
+  <w:latentStyles w:defLockedState="0" w:defUIPriority="99" w:defSemiHidden="1" w:defUnhideWhenUsed="1" w:defQFormat="0" w:count="267">
+    <w:lsdException w:name="Normal" w:semiHidden="0" w:uiPriority="0" w:unhideWhenUsed="0" w:qFormat="1"/>
+    <w:lsdException w:name="heading 1" w:semiHidden="0" w:uiPriority="9" w:unhideWhenUsed="0" w:qFormat="1"/>
+    <w:lsdException w:name="heading 2" w:uiPriority="9" w:qFormat="1"/>
+    <w:lsdException w:name="heading 3" w:uiPriority="9" w:qFormat="1"/>
+    <w:lsdException w:name="heading 4" w:uiPriority="9" w:qFormat="1"/>
+    <w:lsdException w:name="heading 5" w:uiPriority="9" w:qFormat="1"/>
+    <w:lsdException w:name="heading 6" w:uiPriority="9" w:qFormat="1"/>
+    <w:lsdException w:name="heading 7" w:uiPriority="9" w:qFormat="1"/>
+    <w:lsdException w:name="heading 8" w:uiPriority="9" w:qFormat="1"/>
+    <w:lsdException w:name="heading 9" w:uiPriority="9" w:qFormat="1"/>
+    <w:lsdException w:name="toc 1" w:uiPriority="39"/>
+    <w:lsdException w:name="toc 2" w:uiPriority="39"/>
+    <w:lsdException w:name="toc 3" w:uiPriority="39"/>
+    <w:lsdException w:name="toc 4" w:uiPriority="39"/>
+    <w:lsdException w:name="toc 5" w:uiPriority="39"/>
+    <w:lsdException w:name="toc 6" w:uiPriority="39"/>
+    <w:lsdException w:name="toc 7" w:uiPriority="39"/>
+    <w:lsdException w:name="toc 8" w:uiPriority="39"/>
+    <w:lsdException w:name="toc 9" w:uiPriority="39"/>
+    <w:lsdException w:name="caption" w:uiPriority="35" w:qFormat="1"/>
+    <w:lsdException w:name="Title" w:semiHidden="0" w:uiPriority="10" w:unhideWhenUsed="0" w:qFormat="1"/>
+    <w:lsdException w:name="Default Paragraph Font" w:uiPriority="1"/>
+    <w:lsdException w:name="Subtitle" w:semiHidden="0" w:uiPriority="11" w:unhideWhenUsed="0" w:qFormat="1"/>
+    <w:lsdException w:name="Strong" w:semiHidden="0" w:uiPriority="22" w:unhideWhenUsed="0" w:qFormat="1"/>
+    <w:lsdException w:name="Emphasis" w:semiHidden="0" w:uiPriority="20" w:unhideWhenUsed="0" w:qFormat="1"/>
+    <w:lsdException w:name="Table Grid" w:uiPriority="59"/>
+    <w:lsdException w:name="Placeholder Text" w:unhideWhenUsed="0"/>
+    <w:lsdException w:name="No Spacing" w:semiHidden="0" w:uiPriority="1" w:unhideWhenUsed="0" w:qFormat="1"/>
+    <w:lsdException w:name="Light Shading" w:semiHidden="0" w:uiPriority="60" w:unhideWhenUsed="0"/>
+    <w:lsdException w:name="Light List" w:semiHidden="0" w:uiPriority="61" w:unhideWhenUsed="0"/>
+    <w:lsdException w:name="Light Grid" w:semiHidden="0" w:uiPriority="62" w:unhideWhenUsed="0"/>
+    <w:lsdException w:name="Medium Shading 1" w:semiHidden="0" w:uiPriority="63" w:unhideWhenUsed="0"/>
+    <w:lsdException w:name="Medium Shading 2" w:semiHidden="0" w:uiPriority="64" w:unhideWhenUsed="0"/>
+    <w:lsdException w:name="Medium List 1" w:semiHidden="0" w:uiPriority="65" w:unhideWhenUsed="0"/>
+    <w:lsdException w:name="Medium List 2" w:semiHidden="0" w:uiPriority="66" w:unhideWhenUsed="0"/>
+    <w:lsdException w:name="Medium Grid 1" w:semiHidden="0" w:uiPriority="67" w:unhideWhenUsed="0"/>
+    <w:lsdException w:name="Medium Grid 2" w:semiHidden="0" w:uiPriority="68" w:unhideWhenUsed="0"/>
+    <w:lsdException w:name="Medium Grid 3" w:semiHidden="0" w:uiPriority="69" w:unhideWhenUsed="0"/>
+    <w:lsdException w:name="Dark List" w:semiHidden="0" w:uiPriority="70" w:unhideWhenUsed="0"/>
+    <w:lsdException w:name="Colorful Shading" w:semiHidden="0" w:uiPriority="71" w:unhideWhenUsed="0"/>
+    <w:lsdException w:name="Colorful List" w:semiHidden="0" w:uiPriority="72" w:unhideWhenUsed="0"/>
+    <w:lsdException w:name="Colorful Grid" w:semiHidden="0" w:uiPriority="73" w:unhideWhenUsed="0"/>
+    <w:lsdException w:name="Light Shading Accent 1" w:semiHidden="0" w:uiPriority="60" w:unhideWhenUsed="0"/>
+    <w:lsdException w:name="Light List Accent 1" w:semiHidden="0" w:uiPriority="61" w:unhideWhenUsed="0"/>
+    <w:lsdException w:name="Light Grid Accent 1" w:semiHidden="0" w:uiPriority="62" w:unhideWhenUsed="0"/>
+    <w:lsdException w:name="Medium Shading 1 Accent 1" w:semiHidden="0" w:uiPriority="63" w:unhideWhenUsed="0"/>
+    <w:lsdException w:name="Medium Shading 2 Accent 1" w:semiHidden="0" w:uiPriority="64" w:unhideWhenUsed="0"/>
+    <w:lsdException w:name="Medium List 1 Accent 1" w:semiHidden="0" w:uiPriority="65" w:unhideWhenUsed="0"/>
+    <w:lsdException w:name="Revision" w:unhideWhenUsed="0"/>
+    <w:lsdException w:name="List Paragraph" w:semiHidden="0" w:uiPriority="34" w:unhideWhenUsed="0" w:qFormat="1"/>
+    <w:lsdException w:name="Quote" w:semiHidden="0" w:uiPriority="29" w:unhideWhenUsed="0" w:qFormat="1"/>
+    <w:lsdException w:name="Intense Quote" w:semiHidden="0" w:uiPriority="30" w:unhideWhenUsed="0" w:qFormat="1"/>
+    <w:lsdException w:name="Medium List 2 Accent 1" w:semiHidden="0" w:uiPriority="66" w:unhideWhenUsed="0"/>
+    <w:lsdException w:name="Medium Grid 1 Accent 1" w:semiHidden="0" w:uiPriority="67" w:unhideWhenUsed="0"/>
+    <w:lsdException w:name="Medium Grid 2 Accent 1" w:semiHidden="0" w:uiPriority="68" w:unhideWhenUsed="0"/>
+    <w:lsdException w:name="Medium Grid 3 Accent 1" w:semiHidden="0" w:uiPriority="69" w:unhideWhenUsed="0"/>
+    <w:lsdException w:name="Dark List Accent 1" w:semiHidden="0" w:uiPriority="70" w:unhideWhenUsed="0"/>
+    <w:lsdException w:name="Colorful Shading Accent 1" w:semiHidden="0" w:uiPriority="71" w:unhideWhenUsed="0"/>
+    <w:lsdException w:name="Colorful List Accent 1" w:semiHidden="0" w:uiPriority="72" w:unhideWhenUsed="0"/>
+    <w:lsdException w:name="Colorful Grid Accent 1" w:semiHidden="0" w:uiPriority="73" w:unhideWhenUsed="0"/>
+    <w:lsdException w:name="Light Shading Accent 2" w:semiHidden="0" w:uiPriority="60" w:unhideWhenUsed="0"/>
+    <w:lsdException w:name="Light List Accent 2" w:semiHidden="0" w:uiPriority="61" w:unhideWhenUsed="0"/>
+    <w:lsdException w:name="Light Grid Accent 2" w:semiHidden="0" w:uiPriority="62" w:unhideWhenUsed="0"/>
+    <w:lsdException w:name="Medium Shading 1 Accent 2" w:semiHidden="0" w:uiPriority="63" w:unhideWhenUsed="0"/>
+    <w:lsdException w:name="Medium Shading 2 Accent 2" w:semiHidden="0" w:uiPriority="64" w:unhideWhenUsed="0"/>
+    <w:lsdException w:name="Medium List 1 Accent 2" w:semiHidden="0" w:uiPriority="65" w:unhideWhenUsed="0"/>
+    <w:lsdException w:name="Medium List 2 Accent 2" w:semiHidden="0" w:uiPriority="66" w:unhideWhenUsed="0"/>
+    <w:lsdException w:name="Medium Grid 1 Accent 2" w:semiHidden="0" w:uiPriority="67" w:unhideWhenUsed="0"/>
+    <w:lsdException w:name="Medium Grid 2 Accent 2" w:semiHidden="0" w:uiPriority="68" w:unhideWhenUsed="0"/>
+    <w:lsdException w:name="Medium Grid 3 Accent 2" w:semiHidden="0" w:uiPriority="69" w:unhideWhenUsed="0"/>
+    <w:lsdException w:name="Dark List Accent 2" w:semiHidden="0" w:uiPriority="70" w:unhideWhenUsed="0"/>
+    <w:lsdException w:name="Colorful Shading Accent 2" w:semiHidden="0" w:uiPriority="71" w:unhideWhenUsed="0"/>
+    <w:lsdException w:name="Colorful List Accent 2" w:semiHidden="0" w:uiPriority="72" w:unhideWhenUsed="0"/>
+    <w:lsdException w:name="Colorful Grid Accent 2" w:semiHidden="0" w:uiPriority="73" w:unhideWhenUsed="0"/>
+    <w:lsdException w:name="Light Shading Accent 3" w:semiHidden="0" w:uiPriority="60" w:unhideWhenUsed="0"/>
+    <w:lsdException w:name="Light List Accent 3" w:semiHidden="0" w:uiPriority="61" w:unhideWhenUsed="0"/>
+    <w:lsdException w:name="Light Grid Accent 3" w:semiHidden="0" w:uiPriority="62" w:unhideWhenUsed="0"/>
+    <w:lsdException w:name="Medium Shading 1 Accent 3" w:semiHidden="0" w:uiPriority="63" w:unhideWhenUsed="0"/>
+    <w:lsdException w:name="Medium Shading 2 Accent 3" w:semiHidden="0" w:uiPriority="64" w:unhideWhenUsed="0"/>
+    <w:lsdException w:name="Medium List 1 Accent 3" w:semiHidden="0" w:uiPriority="65" w:unhideWhenUsed="0"/>
+    <w:lsdException w:name="Medium List 2 Accent 3" w:semiHidden="0" w:uiPriority="66" w:unhideWhenUsed="0"/>
+    <w:lsdException w:name="Medium Grid 1 Accent 3" w:semiHidden="0" w:uiPriority="67" w:unhideWhenUsed="0"/>
+    <w:lsdException w:name="Medium Grid 2 Accent 3" w:semiHidden="0" w:uiPriority="68" w:unhideWhenUsed="0"/>
+    <w:lsdException w:name="Medium Grid 3 Accent 3" w:semiHidden="0" w:uiPriority="69" w:unhideWhenUsed="0"/>
+    <w:lsdException w:name="Dark List Accent 3" w:semiHidden="0" w:uiPriority="70" w:unhideWhenUsed="0"/>
+    <w:lsdException w:name="Colorful Shading Accent 3" w:semiHidden="0" w:uiPriority="71" w:unhideWhenUsed="0"/>
+    <w:lsdException w:name="Colorful List Accent 3" w:semiHidden="0" w:uiPriority="72" w:unhideWhenUsed="0"/>
+    <w:lsdException w:name="Colorful Grid Accent 3" w:semiHidden="0" w:uiPriority="73" w:unhideWhenUsed="0"/>
+    <w:lsdException w:name="Light Shading Accent 4" w:semiHidden="0" w:uiPriority="60" w:unhideWhenUsed="0"/>
+    <w:lsdException w:name="Light List Accent 4" w:semiHidden="0" w:uiPriority="61" w:unhideWhenUsed="0"/>
+    <w:lsdException w:name="Light Grid Accent 4" w:semiHidden="0" w:uiPriority="62" w:unhideWhenUsed="0"/>
+    <w:lsdException w:name="Medium Shading 1 Accent 4" w:semiHidden="0" w:uiPriority="63" w:unhideWhenUsed="0"/>
+    <w:lsdException w:name="Medium Shading 2 Accent 4" w:semiHidden="0" w:uiPriority="64" w:unhideWhenUsed="0"/>
+    <w:lsdException w:name="Medium List 1 Accent 4" w:semiHidden="0" w:uiPriority="65" w:unhideWhenUsed="0"/>
+    <w:lsdException w:name="Medium List 2 Accent 4" w:semiHidden="0" w:uiPriority="66" w:unhideWhenUsed="0"/>
+    <w:lsdException w:name="Medium Grid 1 Accent 4" w:semiHidden="0" w:uiPriority="67" w:unhideWhenUsed="0"/>
+    <w:lsdException w:name="Medium Grid 2 Accent 4" w:semiHidden="0" w:uiPriority="68" w:unhideWhenUsed="0"/>
+    <w:lsdException w:name="Medium Grid 3 Accent 4" w:semiHidden="0" w:uiPriority="69" w:unhideWhenUsed="0"/>
+    <w:lsdException w:name="Dark List Accent 4" w:semiHidden="0" w:uiPriority="70" w:unhideWhenUsed="0"/>
+    <w:lsdException w:name="Colorful Shading Accent 4" w:semiHidden="0" w:uiPriority="71" w:unhideWhenUsed="0"/>
+    <w:lsdException w:name="Colorful List Accent 4" w:semiHidden="0" w:uiPriority="72" w:unhideWhenUsed="0"/>
+    <w:lsdException w:name="Colorful Grid Accent 4" w:semiHidden="0" w:uiPriority="73" w:unhideWhenUsed="0"/>
+    <w:lsdException w:name="Light Shading Accent 5" w:semiHidden="0" w:uiPriority="60" w:unhideWhenUsed="0"/>
+    <w:lsdException w:name="Light List Accent 5" w:semiHidden="0" w:uiPriority="61" w:unhideWhenUsed="0"/>
+    <w:lsdException w:name="Light Grid Accent 5" w:semiHidden="0" w:uiPriority="62" w:unhideWhenUsed="0"/>
+    <w:lsdException w:name="Medium Shading 1 Accent 5" w:semiHidden="0" w:uiPriority="63" w:unhideWhenUsed="0"/>
+    <w:lsdException w:name="Medium Shading 2 Accent 5" w:semiHidden="0" w:uiPriority="64" w:unhideWhenUsed="0"/>
+    <w:lsdException w:name="Medium List 1 Accent 5" w:semiHidden="0" w:uiPriority="65" w:unhideWhenUsed="0"/>
+    <w:lsdException w:name="Medium List 2 Accent 5" w:semiHidden="0" w:uiPriority="66" w:unhideWhenUsed="0"/>
+    <w:lsdException w:name="Medium Grid 1 Accent 5" w:semiHidden="0" w:uiPriority="67" w:unhideWhenUsed="0"/>
+    <w:lsdException w:name="Medium Grid 2 Accent 5" w:semiHidden="0" w:uiPriority="68" w:unhideWhenUsed="0"/>
+    <w:lsdException w:name="Medium Grid 3 Accent 5" w:semiHidden="0" w:uiPriority="69" w:unhideWhenUsed="0"/>
+    <w:lsdException w:name="Dark List Accent 5" w:semiHidden="0" w:uiPriority="70" w:unhideWhenUsed="0"/>
+    <w:lsdException w:name="Colorful Shading Accent 5" w:semiHidden="0" w:uiPriority="71" w:unhideWhenUsed="0"/>
+    <w:lsdException w:name="Colorful List Accent 5" w:semiHidden="0" w:uiPriority="72" w:unhideWhenUsed="0"/>
+    <w:lsdException w:name="Colorful Grid Accent 5" w:semiHidden="0" w:uiPriority="73" w:unhideWhenUsed="0"/>
+    <w:lsdException w:name="Light Shading Accent 6" w:semiHidden="0" w:uiPriority="60" w:unhideWhenUsed="0"/>
+    <w:lsdException w:name="Light List Accent 6" w:semiHidden="0" w:uiPriority="61" w:unhideWhenUsed="0"/>
+    <w:lsdException w:name="Light Grid Accent 6" w:semiHidden="0" w:uiPriority="62" w:unhideWhenUsed="0"/>
+    <w:lsdException w:name="Medium Shading 1 Accent 6" w:semiHidden="0" w:uiPriority="63" w:unhideWhenUsed="0"/>
+    <w:lsdException w:name="Medium Shading 2 Accent 6" w:semiHidden="0" w:uiPriority="64" w:unhideWhenUsed="0"/>
+    <w:lsdException w:name="Medium List 1 Accent 6" w:semiHidden="0" w:uiPriority="65" w:unhideWhenUsed="0"/>
+    <w:lsdException w:name="Medium List 2 Accent 6" w:semiHidden="0" w:uiPriority="66" w:unhideWhenUsed="0"/>
+    <w:lsdException w:name="Medium Grid 1 Accent 6" w:semiHidden="0" w:uiPriority="67" w:unhideWhenUsed="0"/>
+    <w:lsdException w:name="Medium Grid 2 Accent 6" w:semiHidden="0" w:uiPriority="68" w:unhideWhenUsed="0"/>
+    <w:lsdException w:name="Medium Grid 3 Accent 6" w:semiHidden="0" w:uiPriority="69" w:unhideWhenUsed="0"/>
+    <w:lsdException w:name="Dark List Accent 6" w:semiHidden="0" w:uiPriority="70" w:unhideWhenUsed="0"/>
+    <w:lsdException w:name="Colorful Shading Accent 6" w:semiHidden="0" w:uiPriority="71" w:unhideWhenUsed="0"/>
+    <w:lsdException w:name="Colorful List Accent 6" w:semiHidden="0" w:uiPriority="72" w:unhideWhenUsed="0"/>
+    <w:lsdException w:name="Colorful Grid Accent 6" w:semiHidden="0" w:uiPriority="73" w:unhideWhenUsed="0"/>
+    <w:lsdException w:name="Subtle Emphasis" w:semiHidden="0" w:uiPriority="19" w:unhideWhenUsed="0" w:qFormat="1"/>
+    <w:lsdException w:name="Intense Emphasis" w:semiHidden="0" w:uiPriority="21" w:unhideWhenUsed="0" w:qFormat="1"/>
+    <w:lsdException w:name="Subtle Reference" w:semiHidden="0" w:uiPriority="31" w:unhideWhenUsed="0" w:qFormat="1"/>
+    <w:lsdException w:name="Intense Reference" w:semiHidden="0" w:uiPriority="32" w:unhideWhenUsed="0" w:qFormat="1"/>
+    <w:lsdException w:name="Book Title" w:semiHidden="0" w:uiPriority="33" w:unhideWhenUsed="0" w:qFormat="1"/>
+    <w:lsdException w:name="Bibliography" w:uiPriority="37"/>
+    <w:lsdException w:name="TOC Heading" w:uiPriority="39" w:qFormat="1"/>
+  </w:latentStyles>
+  <w:style w:type="paragraph" w:default="1" w:styleId="Normal">
+    <w:name w:val="Normal"/>
+    <w:qFormat/>
+  </w:style>
+  <w:style w:type="character" w:default="1" w:styleId="DefaultParagraphFont">
+    <w:name w:val="Default Paragraph Font"/>
+    <w:uiPriority w:val="1"/>
+    <w:semiHidden/>
+    <w:unhideWhenUsed/>
+  </w:style>
+  <w:style w:type="table" w:default="1" w:styleId="TableNormal">
+    <w:name w:val="Normal Table"/>
+    <w:uiPriority w:val="99"/>
+    <w:semiHidden/>
+    <w:unhideWhenUsed/>
+    <w:tblPr>
+      <w:tblInd w:w="0" w:type="dxa"/>
+      <w:tblCellMar>
+        <w:top w:w="0" w:type="dxa"/>
+        <w:left w:w="108" w:type="dxa"/>
+        <w:bottom w:w="0" w:type="dxa"/>
+        <w:right w:w="108" w:type="dxa"/>
+      </w:tblCellMar>
+    </w:tblPr>
+  </w:style>
+  <w:style w:type="numbering" w:default="1" w:styleId="NoList">
+    <w:name w:val="No List"/>
+    <w:uiPriority w:val="99"/>
+    <w:semiHidden/>
+    <w:unhideWhenUsed/>
+  </w:style>
+  <w:style w:type="paragraph" w:styleId="ListParagraph">
+    <w:name w:val="List Paragraph"/>
+    <w:basedOn w:val="Normal"/>
+    <w:uiPriority w:val="34"/>
+    <w:qFormat/>
+    <w:rsid w:val="004242F5"/>
+    <w:pPr>
+      <w:ind w:left="720"/>
+      <w:contextualSpacing/>
+    </w:pPr>
+  </w:style>
+  <w:style w:type="paragraph" w:styleId="NormalWeb">
+    <w:name w:val="Normal (Web)"/>
+    <w:basedOn w:val="Normal"/>
+    <w:uiPriority w:val="99"/>
+    <w:semiHidden/>
+    <w:unhideWhenUsed/>
+    <w:rsid w:val="0090165F"/>
+    <w:pPr>
+      <w:spacing w:before="100" w:beforeAutospacing="1" w:after="100" w:afterAutospacing="1" w:line="240" w:lineRule="auto"/>
+    </w:pPr>
+    <w:rPr>
+      <w:rFonts w:ascii="Times New Roman" w:eastAsia="Times New Roman" w:hAnsi="Times New Roman" w:cs="Times New Roman"/>
+      <w:sz w:val="24"/>
+      <w:szCs w:val="24"/>
+      <w:lang w:eastAsia="en-IE"/>
+    </w:rPr>
+  </w:style>
+  <w:style w:type="character" w:styleId="Hyperlink">
+    <w:name w:val="Hyperlink"/>
+    <w:basedOn w:val="DefaultParagraphFont"/>
+    <w:uiPriority w:val="99"/>
+    <w:semiHidden/>
+    <w:unhideWhenUsed/>
+    <w:rsid w:val="0090165F"/>
+    <w:rPr>
+      <w:color w:val="0000FF"/>
+      <w:u w:val="single"/>
+    </w:rPr>
+  </w:style>
+  <w:style w:type="character" w:styleId="CommentReference">
+    <w:name w:val="annotation reference"/>
+    <w:basedOn w:val="DefaultParagraphFont"/>
+    <w:uiPriority w:val="99"/>
+    <w:semiHidden/>
+    <w:unhideWhenUsed/>
+    <w:rsid w:val="007137BC"/>
+    <w:rPr>
+      <w:sz w:val="16"/>
+      <w:szCs w:val="16"/>
+    </w:rPr>
+  </w:style>
+  <w:style w:type="paragraph" w:styleId="CommentText">
+    <w:name w:val="annotation text"/>
+    <w:basedOn w:val="Normal"/>
+    <w:link w:val="CommentTextChar"/>
+    <w:uiPriority w:val="99"/>
+    <w:semiHidden/>
+    <w:unhideWhenUsed/>
+    <w:rsid w:val="007137BC"/>
+    <w:pPr>
+      <w:spacing w:line="240" w:lineRule="auto"/>
+    </w:pPr>
+    <w:rPr>
+      <w:sz w:val="20"/>
+      <w:szCs w:val="20"/>
+    </w:rPr>
+  </w:style>
+  <w:style w:type="character" w:customStyle="1" w:styleId="CommentTextChar">
+    <w:name w:val="Comment Text Char"/>
+    <w:basedOn w:val="DefaultParagraphFont"/>
+    <w:link w:val="CommentText"/>
+    <w:uiPriority w:val="99"/>
+    <w:semiHidden/>
+    <w:rsid w:val="007137BC"/>
+    <w:rPr>
+      <w:sz w:val="20"/>
+      <w:szCs w:val="20"/>
+    </w:rPr>
+  </w:style>
+  <w:style w:type="paragraph" w:styleId="CommentSubject">
+    <w:name w:val="annotation subject"/>
+    <w:basedOn w:val="CommentText"/>
+    <w:next w:val="CommentText"/>
+    <w:link w:val="CommentSubjectChar"/>
+    <w:uiPriority w:val="99"/>
+    <w:semiHidden/>
+    <w:unhideWhenUsed/>
+    <w:rsid w:val="007137BC"/>
+    <w:rPr>
+      <w:b/>
+      <w:bCs/>
+    </w:rPr>
+  </w:style>
+  <w:style w:type="character" w:customStyle="1" w:styleId="CommentSubjectChar">
+    <w:name w:val="Comment Subject Char"/>
+    <w:basedOn w:val="CommentTextChar"/>
+    <w:link w:val="CommentSubject"/>
+    <w:uiPriority w:val="99"/>
+    <w:semiHidden/>
+    <w:rsid w:val="007137BC"/>
+    <w:rPr>
+      <w:b/>
+      <w:bCs/>
+      <w:sz w:val="20"/>
+      <w:szCs w:val="20"/>
+    </w:rPr>
+  </w:style>
+  <w:style w:type="paragraph" w:styleId="BalloonText">
+    <w:name w:val="Balloon Text"/>
+    <w:basedOn w:val="Normal"/>
+    <w:link w:val="BalloonTextChar"/>
+    <w:uiPriority w:val="99"/>
+    <w:semiHidden/>
+    <w:unhideWhenUsed/>
+    <w:rsid w:val="007137BC"/>
+    <w:pPr>
+      <w:spacing w:after="0" w:line="240" w:lineRule="auto"/>
+    </w:pPr>
+    <w:rPr>
+      <w:rFonts w:ascii="Tahoma" w:hAnsi="Tahoma" w:cs="Tahoma"/>
+      <w:sz w:val="16"/>
+      <w:szCs w:val="16"/>
+    </w:rPr>
+  </w:style>
+  <w:style w:type="character" w:customStyle="1" w:styleId="BalloonTextChar">
+    <w:name w:val="Balloon Text Char"/>
+    <w:basedOn w:val="DefaultParagraphFont"/>
+    <w:link w:val="BalloonText"/>
+    <w:uiPriority w:val="99"/>
+    <w:semiHidden/>
+    <w:rsid w:val="007137BC"/>
+    <w:rPr>
+      <w:rFonts w:ascii="Tahoma" w:hAnsi="Tahoma" w:cs="Tahoma"/>
+      <w:sz w:val="16"/>
+      <w:szCs w:val="16"/>
+    </w:rPr>
+  </w:style>
+</w:styles>
+</file>
+
+<file path=word/stylesWithEffects.xml><?xml version="1.0" encoding="utf-8"?>
+<w:styles xmlns:wpc="http://schemas.microsoft.com/office/word/2010/wordprocessingCanvas" xmlns:mc="http://schemas.openxmlformats.org/markup-compatibility/2006" xmlns:o="urn:schemas-microsoft-com:office:office" xmlns:r="http://schemas.openxmlformats.org/officeDocument/2006/relationships" xmlns:m="http://schemas.openxmlformats.org/officeDocument/2006/math" xmlns:v="urn:schemas-microsoft-com:vml" xmlns:wp14="http://schemas.microsoft.com/office/word/2010/wordprocessingDrawing" xmlns:wp="http://schemas.openxmlformats.org/drawingml/2006/wordprocessingDrawing" xmlns:w10="urn:schemas-microsoft-com:office:word" xmlns:w="http://schemas.openxmlformats.org/wordprocessingml/2006/main" xmlns:w14="http://schemas.microsoft.com/office/word/2010/wordml" xmlns:wpg="http://schemas.microsoft.com/office/word/2010/wordprocessingGroup" xmlns:wpi="http://schemas.microsoft.com/office/word/2010/wordprocessingInk" xmlns:wne="http://schemas.microsoft.com/office/word/2006/wordml" xmlns:wps="http://schemas.microsoft.com/office/word/2010/wordprocessingShape" mc:Ignorable="w14 wp14">
+  <w:docDefaults>
+    <w:rPrDefault>
+      <w:rPr>
+        <w:rFonts w:asciiTheme="minorHAnsi" w:eastAsiaTheme="minorHAnsi" w:hAnsiTheme="minorHAnsi" w:cstheme="minorBidi"/>
+        <w:sz w:val="22"/>
+        <w:szCs w:val="22"/>
+        <w:lang w:val="en-IE" w:eastAsia="en-US" w:bidi="ar-SA"/>
+      </w:rPr>
+    </w:rPrDefault>
+    <w:pPrDefault>
+      <w:pPr>
+        <w:spacing w:after="200" w:line="276" w:lineRule="auto"/>
+      </w:pPr>
+    </w:pPrDefault>
+  </w:docDefaults>
+  <w:latentStyles w:defLockedState="0" w:defUIPriority="99" w:defSemiHidden="1" w:defUnhideWhenUsed="1" w:defQFormat="0" w:count="267">
+    <w:lsdException w:name="Normal" w:semiHidden="0" w:uiPriority="0" w:unhideWhenUsed="0" w:qFormat="1"/>
+    <w:lsdException w:name="heading 1" w:semiHidden="0" w:uiPriority="9" w:unhideWhenUsed="0" w:qFormat="1"/>
+    <w:lsdException w:name="heading 2" w:uiPriority="9" w:qFormat="1"/>
+    <w:lsdException w:name="heading 3" w:uiPriority="9" w:qFormat="1"/>
+    <w:lsdException w:name="heading 4" w:uiPriority="9" w:qFormat="1"/>
+    <w:lsdException w:name="heading 5" w:uiPriority="9" w:qFormat="1"/>
+    <w:lsdException w:name="heading 6" w:uiPriority="9" w:qFormat="1"/>
+    <w:lsdException w:name="heading 7" w:uiPriority="9" w:qFormat="1"/>
+    <w:lsdException w:name="heading 8" w:uiPriority="9" w:qFormat="1"/>
+    <w:lsdException w:name="heading 9" w:uiPriority="9" w:qFormat="1"/>
+    <w:lsdException w:name="toc 1" w:uiPriority="39"/>
+    <w:lsdException w:name="toc 2" w:uiPriority="39"/>
+    <w:lsdException w:name="toc 3" w:uiPriority="39"/>
+    <w:lsdException w:name="toc 4" w:uiPriority="39"/>
+    <w:lsdException w:name="toc 5" w:uiPriority="39"/>
+    <w:lsdException w:name="toc 6" w:uiPriority="39"/>
+    <w:lsdException w:name="toc 7" w:uiPriority="39"/>
+    <w:lsdException w:name="toc 8" w:uiPriority="39"/>
+    <w:lsdException w:name="toc 9" w:uiPriority="39"/>
+    <w:lsdException w:name="caption" w:uiPriority="35" w:qFormat="1"/>
+    <w:lsdException w:name="Title" w:semiHidden="0" w:uiPriority="10" w:unhideWhenUsed="0" w:qFormat="1"/>
+    <w:lsdException w:name="Default Paragraph Font" w:uiPriority="1"/>
+    <w:lsdException w:name="Subtitle" w:semiHidden="0" w:uiPriority="11" w:unhideWhenUsed="0" w:qFormat="1"/>
+    <w:lsdException w:name="Strong" w:semiHidden="0" w:uiPriority="22" w:unhideWhenUsed="0" w:qFormat="1"/>
+    <w:lsdException w:name="Emphasis" w:semiHidden="0" w:uiPriority="20" w:unhideWhenUsed="0" w:qFormat="1"/>
+    <w:lsdException w:name="Table Grid" w:uiPriority="59"/>
+    <w:lsdException w:name="Placeholder Text" w:unhideWhenUsed="0"/>
+    <w:lsdException w:name="No Spacing" w:semiHidden="0" w:uiPriority="1" w:unhideWhenUsed="0" w:qFormat="1"/>
+    <w:lsdException w:name="Light Shading" w:semiHidden="0" w:uiPriority="60" w:unhideWhenUsed="0"/>
+    <w:lsdException w:name="Light List" w:semiHidden="0" w:uiPriority="61" w:unhideWhenUsed="0"/>
+    <w:lsdException w:name="Light Grid" w:semiHidden="0" w:uiPriority="62" w:unhideWhenUsed="0"/>
+    <w:lsdException w:name="Medium Shading 1" w:semiHidden="0" w:uiPriority="63" w:unhideWhenUsed="0"/>
+    <w:lsdException w:name="Medium Shading 2" w:semiHidden="0" w:uiPriority="64" w:unhideWhenUsed="0"/>
+    <w:lsdException w:name="Medium List 1" w:semiHidden="0" w:uiPriority="65" w:unhideWhenUsed="0"/>
+    <w:lsdException w:name="Medium List 2" w:semiHidden="0" w:uiPriority="66" w:unhideWhenUsed="0"/>
+    <w:lsdException w:name="Medium Grid 1" w:semiHidden="0" w:uiPriority="67" w:unhideWhenUsed="0"/>
+    <w:lsdException w:name="Medium Grid 2" w:semiHidden="0" w:uiPriority="68" w:unhideWhenUsed="0"/>
+    <w:lsdException w:name="Medium Grid 3" w:semiHidden="0" w:uiPriority="69" w:unhideWhenUsed="0"/>
+    <w:lsdException w:name="Dark List" w:semiHidden="0" w:uiPriority="70" w:unhideWhenUsed="0"/>
+    <w:lsdException w:name="Colorful Shading" w:semiHidden="0" w:uiPriority="71" w:unhideWhenUsed="0"/>
+    <w:lsdException w:name="Colorful List" w:semiHidden="0" w:uiPriority="72" w:unhideWhenUsed="0"/>
+    <w:lsdException w:name="Colorful Grid" w:semiHidden="0" w:uiPriority="73" w:unhideWhenUsed="0"/>
+    <w:lsdException w:name="Light Shading Accent 1" w:semiHidden="0" w:uiPriority="60" w:unhideWhenUsed="0"/>
+    <w:lsdException w:name="Light List Accent 1" w:semiHidden="0" w:uiPriority="61" w:unhideWhenUsed="0"/>
+    <w:lsdException w:name="Light Grid Accent 1" w:semiHidden="0" w:uiPriority="62" w:unhideWhenUsed="0"/>
+    <w:lsdException w:name="Medium Shading 1 Accent 1" w:semiHidden="0" w:uiPriority="63" w:unhideWhenUsed="0"/>
+    <w:lsdException w:name="Medium Shading 2 Accent 1" w:semiHidden="0" w:uiPriority="64" w:unhideWhenUsed="0"/>
+    <w:lsdException w:name="Medium List 1 Accent 1" w:semiHidden="0" w:uiPriority="65" w:unhideWhenUsed="0"/>
+    <w:lsdException w:name="Revision" w:unhideWhenUsed="0"/>
+    <w:lsdException w:name="List Paragraph" w:semiHidden="0" w:uiPriority="34" w:unhideWhenUsed="0" w:qFormat="1"/>
+    <w:lsdException w:name="Quote" w:semiHidden="0" w:uiPriority="29" w:unhideWhenUsed="0" w:qFormat="1"/>
+    <w:lsdException w:name="Intense Quote" w:semiHidden="0" w:uiPriority="30" w:unhideWhenUsed="0" w:qFormat="1"/>
+    <w:lsdException w:name="Medium List 2 Accent 1" w:semiHidden="0" w:uiPriority="66" w:unhideWhenUsed="0"/>
+    <w:lsdException w:name="Medium Grid 1 Accent 1" w:semiHidden="0" w:uiPriority="67" w:unhideWhenUsed="0"/>
+    <w:lsdException w:name="Medium Grid 2 Accent 1" w:semiHidden="0" w:uiPriority="68" w:unhideWhenUsed="0"/>
+    <w:lsdException w:name="Medium Grid 3 Accent 1" w:semiHidden="0" w:uiPriority="69" w:unhideWhenUsed="0"/>
+    <w:lsdException w:name="Dark List Accent 1" w:semiHidden="0" w:uiPriority="70" w:unhideWhenUsed="0"/>
+    <w:lsdException w:name="Colorful Shading Accent 1" w:semiHidden="0" w:uiPriority="71" w:unhideWhenUsed="0"/>
+    <w:lsdException w:name="Colorful List Accent 1" w:semiHidden="0" w:uiPriority="72" w:unhideWhenUsed="0"/>
+    <w:lsdException w:name="Colorful Grid Accent 1" w:semiHidden="0" w:uiPriority="73" w:unhideWhenUsed="0"/>
+    <w:lsdException w:name="Light Shading Accent 2" w:semiHidden="0" w:uiPriority="60" w:unhideWhenUsed="0"/>
+    <w:lsdException w:name="Light List Accent 2" w:semiHidden="0" w:uiPriority="61" w:unhideWhenUsed="0"/>
+    <w:lsdException w:name="Light Grid Accent 2" w:semiHidden="0" w:uiPriority="62" w:unhideWhenUsed="0"/>
+    <w:lsdException w:name="Medium Shading 1 Accent 2" w:semiHidden="0" w:uiPriority="63" w:unhideWhenUsed="0"/>
+    <w:lsdException w:name="Medium Shading 2 Accent 2" w:semiHidden="0" w:uiPriority="64" w:unhideWhenUsed="0"/>
+    <w:lsdException w:name="Medium List 1 Accent 2" w:semiHidden="0" w:uiPriority="65" w:unhideWhenUsed="0"/>
+    <w:lsdException w:name="Medium List 2 Accent 2" w:semiHidden="0" w:uiPriority="66" w:unhideWhenUsed="0"/>
+    <w:lsdException w:name="Medium Grid 1 Accent 2" w:semiHidden="0" w:uiPriority="67" w:unhideWhenUsed="0"/>
+    <w:lsdException w:name="Medium Grid 2 Accent 2" w:semiHidden="0" w:uiPriority="68" w:unhideWhenUsed="0"/>
+    <w:lsdException w:name="Medium Grid 3 Accent 2" w:semiHidden="0" w:uiPriority="69" w:unhideWhenUsed="0"/>
+    <w:lsdException w:name="Dark List Accent 2" w:semiHidden="0" w:uiPriority="70" w:unhideWhenUsed="0"/>
+    <w:lsdException w:name="Colorful Shading Accent 2" w:semiHidden="0" w:uiPriority="71" w:unhideWhenUsed="0"/>
+    <w:lsdException w:name="Colorful List Accent 2" w:semiHidden="0" w:uiPriority="72" w:unhideWhenUsed="0"/>
+    <w:lsdException w:name="Colorful Grid Accent 2" w:semiHidden="0" w:uiPriority="73" w:unhideWhenUsed="0"/>
+    <w:lsdException w:name="Light Shading Accent 3" w:semiHidden="0" w:uiPriority="60" w:unhideWhenUsed="0"/>
+    <w:lsdException w:name="Light List Accent 3" w:semiHidden="0" w:uiPriority="61" w:unhideWhenUsed="0"/>
+    <w:lsdException w:name="Light Grid Accent 3" w:semiHidden="0" w:uiPriority="62" w:unhideWhenUsed="0"/>
+    <w:lsdException w:name="Medium Shading 1 Accent 3" w:semiHidden="0" w:uiPriority="63" w:unhideWhenUsed="0"/>
+    <w:lsdException w:name="Medium Shading 2 Accent 3" w:semiHidden="0" w:uiPriority="64" w:unhideWhenUsed="0"/>
+    <w:lsdException w:name="Medium List 1 Accent 3" w:semiHidden="0" w:uiPriority="65" w:unhideWhenUsed="0"/>
+    <w:lsdException w:name="Medium List 2 Accent 3" w:semiHidden="0" w:uiPriority="66" w:unhideWhenUsed="0"/>
+    <w:lsdException w:name="Medium Grid 1 Accent 3" w:semiHidden="0" w:uiPriority="67" w:unhideWhenUsed="0"/>
+    <w:lsdException w:name="Medium Grid 2 Accent 3" w:semiHidden="0" w:uiPriority="68" w:unhideWhenUsed="0"/>
+    <w:lsdException w:name="Medium Grid 3 Accent 3" w:semiHidden="0" w:uiPriority="69" w:unhideWhenUsed="0"/>
+    <w:lsdException w:name="Dark List Accent 3" w:semiHidden="0" w:uiPriority="70" w:unhideWhenUsed="0"/>
+    <w:lsdException w:name="Colorful Shading Accent 3" w:semiHidden="0" w:uiPriority="71" w:unhideWhenUsed="0"/>
+    <w:lsdException w:name="Colorful List Accent 3" w:semiHidden="0" w:uiPriority="72" w:unhideWhenUsed="0"/>
+    <w:lsdException w:name="Colorful Grid Accent 3" w:semiHidden="0" w:uiPriority="73" w:unhideWhenUsed="0"/>
+    <w:lsdException w:name="Light Shading Accent 4" w:semiHidden="0" w:uiPriority="60" w:unhideWhenUsed="0"/>
+    <w:lsdException w:name="Light List Accent 4" w:semiHidden="0" w:uiPriority="61" w:unhideWhenUsed="0"/>
+    <w:lsdException w:name="Light Grid Accent 4" w:semiHidden="0" w:uiPriority="62" w:unhideWhenUsed="0"/>
+    <w:lsdException w:name="Medium Shading 1 Accent 4" w:semiHidden="0" w:uiPriority="63" w:unhideWhenUsed="0"/>
+    <w:lsdException w:name="Medium Shading 2 Accent 4" w:semiHidden="0" w:uiPriority="64" w:unhideWhenUsed="0"/>
+    <w:lsdException w:name="Medium List 1 Accent 4" w:semiHidden="0" w:uiPriority="65" w:unhideWhenUsed="0"/>
+    <w:lsdException w:name="Medium List 2 Accent 4" w:semiHidden="0" w:uiPriority="66" w:unhideWhenUsed="0"/>
+    <w:lsdException w:name="Medium Grid 1 Accent 4" w:semiHidden="0" w:uiPriority="67" w:unhideWhenUsed="0"/>
+    <w:lsdException w:name="Medium Grid 2 Accent 4" w:semiHidden="0" w:uiPriority="68" w:unhideWhenUsed="0"/>
+    <w:lsdException w:name="Medium Grid 3 Accent 4" w:semiHidden="0" w:uiPriority="69" w:unhideWhenUsed="0"/>
+    <w:lsdException w:name="Dark List Accent 4" w:semiHidden="0" w:uiPriority="70" w:unhideWhenUsed="0"/>
+    <w:lsdException w:name="Colorful Shading Accent 4" w:semiHidden="0" w:uiPriority="71" w:unhideWhenUsed="0"/>
+    <w:lsdException w:name="Colorful List Accent 4" w:semiHidden="0" w:uiPriority="72" w:unhideWhenUsed="0"/>
+    <w:lsdException w:name="Colorful Grid Accent 4" w:semiHidden="0" w:uiPriority="73" w:unhideWhenUsed="0"/>
+    <w:lsdException w:name="Light Shading Accent 5" w:semiHidden="0" w:uiPriority="60" w:unhideWhenUsed="0"/>
+    <w:lsdException w:name="Light List Accent 5" w:semiHidden="0" w:uiPriority="61" w:unhideWhenUsed="0"/>
+    <w:lsdException w:name="Light Grid Accent 5" w:semiHidden="0" w:uiPriority="62" w:unhideWhenUsed="0"/>
+    <w:lsdException w:name="Medium Shading 1 Accent 5" w:semiHidden="0" w:uiPriority="63" w:unhideWhenUsed="0"/>
+    <w:lsdException w:name="Medium Shading 2 Accent 5" w:semiHidden="0" w:uiPriority="64" w:unhideWhenUsed="0"/>
+    <w:lsdException w:name="Medium List 1 Accent 5" w:semiHidden="0" w:uiPriority="65" w:unhideWhenUsed="0"/>
+    <w:lsdException w:name="Medium List 2 Accent 5" w:semiHidden="0" w:uiPriority="66" w:unhideWhenUsed="0"/>
+    <w:lsdException w:name="Medium Grid 1 Accent 5" w:semiHidden="0" w:uiPriority="67" w:unhideWhenUsed="0"/>
+    <w:lsdException w:name="Medium Grid 2 Accent 5" w:semiHidden="0" w:uiPriority="68" w:unhideWhenUsed="0"/>
+    <w:lsdException w:name="Medium Grid 3 Accent 5" w:semiHidden="0" w:uiPriority="69" w:unhideWhenUsed="0"/>
+    <w:lsdException w:name="Dark List Accent 5" w:semiHidden="0" w:uiPriority="70" w:unhideWhenUsed="0"/>
+    <w:lsdException w:name="Colorful Shading Accent 5" w:semiHidden="0" w:uiPriority="71" w:unhideWhenUsed="0"/>
+    <w:lsdException w:name="Colorful List Accent 5" w:semiHidden="0" w:uiPriority="72" w:unhideWhenUsed="0"/>
+    <w:lsdException w:name="Colorful Grid Accent 5" w:semiHidden="0" w:uiPriority="73" w:unhideWhenUsed="0"/>
+    <w:lsdException w:name="Light Shading Accent 6" w:semiHidden="0" w:uiPriority="60" w:unhideWhenUsed="0"/>
+    <w:lsdException w:name="Light List Accent 6" w:semiHidden="0" w:uiPriority="61" w:unhideWhenUsed="0"/>
+    <w:lsdException w:name="Light Grid Accent 6" w:semiHidden="0" w:uiPriority="62" w:unhideWhenUsed="0"/>
+    <w:lsdException w:name="Medium Shading 1 Accent 6" w:semiHidden="0" w:uiPriority="63" w:unhideWhenUsed="0"/>
+    <w:lsdException w:name="Medium Shading 2 Accent 6" w:semiHidden="0" w:uiPriority="64" w:unhideWhenUsed="0"/>
+    <w:lsdException w:name="Medium List 1 Accent 6" w:semiHidden="0" w:uiPriority="65" w:unhideWhenUsed="0"/>
+    <w:lsdException w:name="Medium List 2 Accent 6" w:semiHidden="0" w:uiPriority="66" w:unhideWhenUsed="0"/>
+    <w:lsdException w:name="Medium Grid 1 Accent 6" w:semiHidden="0" w:uiPriority="67" w:unhideWhenUsed="0"/>
+    <w:lsdException w:name="Medium Grid 2 Accent 6" w:semiHidden="0" w:uiPriority="68" w:unhideWhenUsed="0"/>
+    <w:lsdException w:name="Medium Grid 3 Accent 6" w:semiHidden="0" w:uiPriority="69" w:unhideWhenUsed="0"/>
+    <w:lsdException w:name="Dark List Accent 6" w:semiHidden="0" w:uiPriority="70" w:unhideWhenUsed="0"/>
+    <w:lsdException w:name="Colorful Shading Accent 6" w:semiHidden="0" w:uiPriority="71" w:unhideWhenUsed="0"/>
+    <w:lsdException w:name="Colorful List Accent 6" w:semiHidden="0" w:uiPriority="72" w:unhideWhenUsed="0"/>
+    <w:lsdException w:name="Colorful Grid Accent 6" w:semiHidden="0" w:uiPriority="73" w:unhideWhenUsed="0"/>
+    <w:lsdException w:name="Subtle Emphasis" w:semiHidden="0" w:uiPriority="19" w:unhideWhenUsed="0" w:qFormat="1"/>
+    <w:lsdException w:name="Intense Emphasis" w:semiHidden="0" w:uiPriority="21" w:unhideWhenUsed="0" w:qFormat="1"/>
+    <w:lsdException w:name="Subtle Reference" w:semiHidden="0" w:uiPriority="31" w:unhideWhenUsed="0" w:qFormat="1"/>
+    <w:lsdException w:name="Intense Reference" w:semiHidden="0" w:uiPriority="32" w:unhideWhenUsed="0" w:qFormat="1"/>
+    <w:lsdException w:name="Book Title" w:semiHidden="0" w:uiPriority="33" w:unhideWhenUsed="0" w:qFormat="1"/>
+    <w:lsdException w:name="Bibliography" w:uiPriority="37"/>
+    <w:lsdException w:name="TOC Heading" w:uiPriority="39" w:qFormat="1"/>
   </w:latentStyles>
   <w:style w:type="paragraph" w:default="1" w:styleId="Normal">
     <w:name w:val="Normal"/>

</xml_diff>